<commit_message>
Adiciona fluxo de exceção para CSU Realizar Pedido - closes #1
</commit_message>
<xml_diff>
--- a/Requesitos/CSU02 - Realizar pedido.docx
+++ b/Requesitos/CSU02 - Realizar pedido.docx
@@ -1,17 +1,15 @@
 
 <file path=word/document.xml><?xml version="1.0" encoding="utf-8"?>
-<w:document xmlns:o="urn:schemas-microsoft-com:office:office" xmlns:r="http://schemas.openxmlformats.org/officeDocument/2006/relationships" xmlns:v="urn:schemas-microsoft-com:vml" xmlns:w="http://schemas.openxmlformats.org/wordprocessingml/2006/main" xmlns:w10="urn:schemas-microsoft-com:office:word" xmlns:wp="http://schemas.openxmlformats.org/drawingml/2006/wordprocessingDrawing" xmlns:wps="http://schemas.microsoft.com/office/word/2010/wordprocessingShape" xmlns:wpg="http://schemas.microsoft.com/office/word/2010/wordprocessingGroup" xmlns:mc="http://schemas.openxmlformats.org/markup-compatibility/2006" xmlns:wp14="http://schemas.microsoft.com/office/word/2010/wordprocessingDrawing" xmlns:w14="http://schemas.microsoft.com/office/word/2010/wordml" xmlns:w15="http://schemas.microsoft.com/office/word/2012/wordml" mc:Ignorable="w14 wp14 w15">
+<w:document xmlns:wpc="http://schemas.microsoft.com/office/word/2010/wordprocessingCanvas" xmlns:cx="http://schemas.microsoft.com/office/drawing/2014/chartex" xmlns:cx1="http://schemas.microsoft.com/office/drawing/2015/9/8/chartex" xmlns:cx2="http://schemas.microsoft.com/office/drawing/2015/10/21/chartex" xmlns:cx3="http://schemas.microsoft.com/office/drawing/2016/5/9/chartex" xmlns:cx4="http://schemas.microsoft.com/office/drawing/2016/5/10/chartex" xmlns:cx5="http://schemas.microsoft.com/office/drawing/2016/5/11/chartex" xmlns:cx6="http://schemas.microsoft.com/office/drawing/2016/5/12/chartex" xmlns:cx7="http://schemas.microsoft.com/office/drawing/2016/5/13/chartex" xmlns:cx8="http://schemas.microsoft.com/office/drawing/2016/5/14/chartex" xmlns:mc="http://schemas.openxmlformats.org/markup-compatibility/2006" xmlns:aink="http://schemas.microsoft.com/office/drawing/2016/ink" xmlns:am3d="http://schemas.microsoft.com/office/drawing/2017/model3d" xmlns:o="urn:schemas-microsoft-com:office:office" xmlns:oel="http://schemas.microsoft.com/office/2019/extlst" xmlns:r="http://schemas.openxmlformats.org/officeDocument/2006/relationships" xmlns:m="http://schemas.openxmlformats.org/officeDocument/2006/math" xmlns:v="urn:schemas-microsoft-com:vml" xmlns:wp14="http://schemas.microsoft.com/office/word/2010/wordprocessingDrawing" xmlns:wp="http://schemas.openxmlformats.org/drawingml/2006/wordprocessingDrawing" xmlns:w10="urn:schemas-microsoft-com:office:word" xmlns:w="http://schemas.openxmlformats.org/wordprocessingml/2006/main" xmlns:w14="http://schemas.microsoft.com/office/word/2010/wordml" xmlns:w15="http://schemas.microsoft.com/office/word/2012/wordml" xmlns:w16cex="http://schemas.microsoft.com/office/word/2018/wordml/cex" xmlns:w16cid="http://schemas.microsoft.com/office/word/2016/wordml/cid" xmlns:w16="http://schemas.microsoft.com/office/word/2018/wordml" xmlns:w16du="http://schemas.microsoft.com/office/word/2023/wordml/word16du" xmlns:w16sdtdh="http://schemas.microsoft.com/office/word/2020/wordml/sdtdatahash" xmlns:w16sdtfl="http://schemas.microsoft.com/office/word/2024/wordml/sdtformatlock" xmlns:w16se="http://schemas.microsoft.com/office/word/2015/wordml/symex" xmlns:wpg="http://schemas.microsoft.com/office/word/2010/wordprocessingGroup" xmlns:wpi="http://schemas.microsoft.com/office/word/2010/wordprocessingInk" xmlns:wne="http://schemas.microsoft.com/office/word/2006/wordml" xmlns:wps="http://schemas.microsoft.com/office/word/2010/wordprocessingShape" mc:Ignorable="w14 w15 w16se w16cid w16 w16cex w16sdtdh w16sdtfl w16du wp14">
   <w:body>
     <w:p>
       <w:pPr>
-        <w:pStyle w:val="Normal"/>
-        <w:spacing w:lineRule="auto" w:line="360"/>
+        <w:spacing w:line="360" w:lineRule="auto"/>
         <w:jc w:val="center"/>
-        <w:rPr/>
       </w:pPr>
       <w:r>
         <w:rPr>
-          <w:rFonts w:eastAsia="Times New Roman" w:cs="Times New Roman" w:ascii="Times New Roman" w:hAnsi="Times New Roman"/>
+          <w:rFonts w:ascii="Times New Roman" w:eastAsia="Times New Roman" w:hAnsi="Times New Roman" w:cs="Times New Roman"/>
           <w:b/>
           <w:color w:val="FF0000"/>
           <w:sz w:val="36"/>
@@ -21,7 +19,7 @@
       </w:r>
       <w:r>
         <w:rPr>
-          <w:rFonts w:eastAsia="Times New Roman" w:cs="Times New Roman" w:ascii="Times New Roman" w:hAnsi="Times New Roman"/>
+          <w:rFonts w:ascii="Times New Roman" w:eastAsia="Times New Roman" w:hAnsi="Times New Roman" w:cs="Times New Roman"/>
           <w:b/>
           <w:sz w:val="36"/>
           <w:szCs w:val="36"/>
@@ -31,13 +29,11 @@
     </w:p>
     <w:p>
       <w:pPr>
-        <w:pStyle w:val="Normal"/>
-        <w:spacing w:lineRule="auto" w:line="360"/>
-        <w:rPr/>
+        <w:spacing w:line="360" w:lineRule="auto"/>
       </w:pPr>
       <w:r>
         <w:rPr>
-          <w:rFonts w:eastAsia="Times New Roman" w:cs="Times New Roman" w:ascii="Times New Roman" w:hAnsi="Times New Roman"/>
+          <w:rFonts w:ascii="Times New Roman" w:eastAsia="Times New Roman" w:hAnsi="Times New Roman" w:cs="Times New Roman"/>
           <w:b/>
           <w:sz w:val="32"/>
           <w:szCs w:val="32"/>
@@ -46,7 +42,7 @@
       </w:r>
       <w:r>
         <w:rPr>
-          <w:rFonts w:eastAsia="Times New Roman" w:cs="Times New Roman" w:ascii="Times New Roman" w:hAnsi="Times New Roman"/>
+          <w:rFonts w:ascii="Times New Roman" w:eastAsia="Times New Roman" w:hAnsi="Times New Roman" w:cs="Times New Roman"/>
           <w:sz w:val="32"/>
           <w:szCs w:val="32"/>
         </w:rPr>
@@ -56,23 +52,14 @@
     <w:tbl>
       <w:tblPr>
         <w:tblW w:w="9628" w:type="dxa"/>
-        <w:jc w:val="left"/>
-        <w:tblInd w:w="0" w:type="dxa"/>
         <w:tblLayout w:type="fixed"/>
-        <w:tblCellMar>
-          <w:top w:w="0" w:type="dxa"/>
-          <w:left w:w="108" w:type="dxa"/>
-          <w:bottom w:w="0" w:type="dxa"/>
-          <w:right w:w="108" w:type="dxa"/>
-        </w:tblCellMar>
-        <w:tblLook w:firstRow="0" w:noVBand="1" w:lastRow="0" w:firstColumn="0" w:lastColumn="0" w:noHBand="0" w:val="0400"/>
+        <w:tblLook w:val="0400" w:firstRow="0" w:lastRow="0" w:firstColumn="0" w:lastColumn="0" w:noHBand="0" w:noVBand="1"/>
       </w:tblPr>
       <w:tblGrid>
         <w:gridCol w:w="3113"/>
-        <w:gridCol w:w="6514"/>
+        <w:gridCol w:w="6515"/>
       </w:tblGrid>
       <w:tr>
-        <w:trPr/>
         <w:tc>
           <w:tcPr>
             <w:tcW w:w="3113" w:type="dxa"/>
@@ -85,13 +72,11 @@
           </w:tcPr>
           <w:p>
             <w:pPr>
-              <w:pStyle w:val="Normal"/>
-              <w:spacing w:lineRule="auto" w:line="360" w:before="0" w:after="160"/>
-              <w:rPr/>
-            </w:pPr>
-            <w:r>
-              <w:rPr>
-                <w:rFonts w:eastAsia="Times New Roman" w:cs="Times New Roman" w:ascii="Times New Roman" w:hAnsi="Times New Roman"/>
+              <w:spacing w:line="360" w:lineRule="auto"/>
+            </w:pPr>
+            <w:r>
+              <w:rPr>
+                <w:rFonts w:ascii="Times New Roman" w:eastAsia="Times New Roman" w:hAnsi="Times New Roman" w:cs="Times New Roman"/>
                 <w:b/>
                 <w:sz w:val="28"/>
                 <w:szCs w:val="28"/>
@@ -102,7 +87,7 @@
         </w:tc>
         <w:tc>
           <w:tcPr>
-            <w:tcW w:w="6514" w:type="dxa"/>
+            <w:tcW w:w="6515" w:type="dxa"/>
             <w:tcBorders>
               <w:top w:val="single" w:sz="4" w:space="0" w:color="000000"/>
               <w:left w:val="single" w:sz="4" w:space="0" w:color="000000"/>
@@ -112,13 +97,11 @@
           </w:tcPr>
           <w:p>
             <w:pPr>
-              <w:pStyle w:val="Normal"/>
-              <w:spacing w:lineRule="auto" w:line="360" w:before="0" w:after="160"/>
-              <w:rPr/>
-            </w:pPr>
-            <w:r>
-              <w:rPr>
-                <w:rFonts w:eastAsia="Times New Roman" w:cs="Times New Roman" w:ascii="Times New Roman" w:hAnsi="Times New Roman"/>
+              <w:spacing w:line="360" w:lineRule="auto"/>
+            </w:pPr>
+            <w:r>
+              <w:rPr>
+                <w:rFonts w:ascii="Times New Roman" w:eastAsia="Times New Roman" w:hAnsi="Times New Roman" w:cs="Times New Roman"/>
                 <w:sz w:val="28"/>
                 <w:szCs w:val="28"/>
               </w:rPr>
@@ -126,7 +109,7 @@
             </w:r>
             <w:r>
               <w:rPr>
-                <w:rFonts w:eastAsia="Times New Roman" w:cs="Times New Roman" w:ascii="Times New Roman" w:hAnsi="Times New Roman"/>
+                <w:rFonts w:ascii="Times New Roman" w:eastAsia="Times New Roman" w:hAnsi="Times New Roman" w:cs="Times New Roman"/>
                 <w:b/>
                 <w:bCs/>
                 <w:sz w:val="28"/>
@@ -136,7 +119,7 @@
             </w:r>
             <w:r>
               <w:rPr>
-                <w:rFonts w:eastAsia="Times New Roman" w:cs="Times New Roman" w:ascii="Times New Roman" w:hAnsi="Times New Roman"/>
+                <w:rFonts w:ascii="Times New Roman" w:eastAsia="Times New Roman" w:hAnsi="Times New Roman" w:cs="Times New Roman"/>
                 <w:sz w:val="28"/>
                 <w:szCs w:val="28"/>
               </w:rPr>
@@ -146,7 +129,6 @@
         </w:tc>
       </w:tr>
       <w:tr>
-        <w:trPr/>
         <w:tc>
           <w:tcPr>
             <w:tcW w:w="3113" w:type="dxa"/>
@@ -159,13 +141,11 @@
           </w:tcPr>
           <w:p>
             <w:pPr>
-              <w:pStyle w:val="Normal"/>
-              <w:spacing w:lineRule="auto" w:line="360" w:before="0" w:after="160"/>
-              <w:rPr/>
-            </w:pPr>
-            <w:r>
-              <w:rPr>
-                <w:rFonts w:eastAsia="Times New Roman" w:cs="Times New Roman" w:ascii="Times New Roman" w:hAnsi="Times New Roman"/>
+              <w:spacing w:line="360" w:lineRule="auto"/>
+            </w:pPr>
+            <w:r>
+              <w:rPr>
+                <w:rFonts w:ascii="Times New Roman" w:eastAsia="Times New Roman" w:hAnsi="Times New Roman" w:cs="Times New Roman"/>
                 <w:b/>
                 <w:sz w:val="28"/>
                 <w:szCs w:val="28"/>
@@ -176,7 +156,7 @@
         </w:tc>
         <w:tc>
           <w:tcPr>
-            <w:tcW w:w="6514" w:type="dxa"/>
+            <w:tcW w:w="6515" w:type="dxa"/>
             <w:tcBorders>
               <w:top w:val="single" w:sz="4" w:space="0" w:color="000000"/>
               <w:left w:val="single" w:sz="4" w:space="0" w:color="000000"/>
@@ -186,14 +166,12 @@
           </w:tcPr>
           <w:p>
             <w:pPr>
-              <w:pStyle w:val="Normal"/>
-              <w:spacing w:lineRule="auto" w:line="360" w:before="0" w:after="160"/>
+              <w:spacing w:line="360" w:lineRule="auto"/>
               <w:jc w:val="both"/>
-              <w:rPr/>
-            </w:pPr>
-            <w:r>
-              <w:rPr>
-                <w:rFonts w:eastAsia="Times New Roman" w:cs="Times New Roman" w:ascii="Times New Roman" w:hAnsi="Times New Roman"/>
+            </w:pPr>
+            <w:r>
+              <w:rPr>
+                <w:rFonts w:ascii="Times New Roman" w:eastAsia="Times New Roman" w:hAnsi="Times New Roman" w:cs="Times New Roman"/>
                 <w:sz w:val="28"/>
                 <w:szCs w:val="28"/>
               </w:rPr>
@@ -203,7 +181,6 @@
         </w:tc>
       </w:tr>
       <w:tr>
-        <w:trPr/>
         <w:tc>
           <w:tcPr>
             <w:tcW w:w="3113" w:type="dxa"/>
@@ -216,13 +193,11 @@
           </w:tcPr>
           <w:p>
             <w:pPr>
-              <w:pStyle w:val="Normal"/>
-              <w:spacing w:lineRule="auto" w:line="360" w:before="0" w:after="160"/>
-              <w:rPr/>
-            </w:pPr>
-            <w:r>
-              <w:rPr>
-                <w:rFonts w:eastAsia="Times New Roman" w:cs="Times New Roman" w:ascii="Times New Roman" w:hAnsi="Times New Roman"/>
+              <w:spacing w:line="360" w:lineRule="auto"/>
+            </w:pPr>
+            <w:r>
+              <w:rPr>
+                <w:rFonts w:ascii="Times New Roman" w:eastAsia="Times New Roman" w:hAnsi="Times New Roman" w:cs="Times New Roman"/>
                 <w:b/>
                 <w:sz w:val="28"/>
                 <w:szCs w:val="28"/>
@@ -233,7 +208,7 @@
         </w:tc>
         <w:tc>
           <w:tcPr>
-            <w:tcW w:w="6514" w:type="dxa"/>
+            <w:tcW w:w="6515" w:type="dxa"/>
             <w:tcBorders>
               <w:top w:val="single" w:sz="4" w:space="0" w:color="000000"/>
               <w:left w:val="single" w:sz="4" w:space="0" w:color="000000"/>
@@ -243,13 +218,11 @@
           </w:tcPr>
           <w:p>
             <w:pPr>
-              <w:pStyle w:val="Normal"/>
-              <w:spacing w:lineRule="auto" w:line="360" w:before="0" w:after="160"/>
-              <w:rPr/>
-            </w:pPr>
-            <w:r>
-              <w:rPr>
-                <w:rFonts w:eastAsia="Times New Roman" w:cs="Times New Roman" w:ascii="Times New Roman" w:hAnsi="Times New Roman"/>
+              <w:spacing w:line="360" w:lineRule="auto"/>
+            </w:pPr>
+            <w:r>
+              <w:rPr>
+                <w:rFonts w:ascii="Times New Roman" w:eastAsia="Times New Roman" w:hAnsi="Times New Roman" w:cs="Times New Roman"/>
                 <w:sz w:val="28"/>
                 <w:szCs w:val="28"/>
               </w:rPr>
@@ -259,7 +232,6 @@
         </w:tc>
       </w:tr>
       <w:tr>
-        <w:trPr/>
         <w:tc>
           <w:tcPr>
             <w:tcW w:w="3113" w:type="dxa"/>
@@ -272,13 +244,11 @@
           </w:tcPr>
           <w:p>
             <w:pPr>
-              <w:pStyle w:val="Normal"/>
-              <w:spacing w:lineRule="auto" w:line="360" w:before="0" w:after="160"/>
-              <w:rPr/>
-            </w:pPr>
-            <w:r>
-              <w:rPr>
-                <w:rFonts w:eastAsia="Times New Roman" w:cs="Times New Roman" w:ascii="Times New Roman" w:hAnsi="Times New Roman"/>
+              <w:spacing w:line="360" w:lineRule="auto"/>
+            </w:pPr>
+            <w:r>
+              <w:rPr>
+                <w:rFonts w:ascii="Times New Roman" w:eastAsia="Times New Roman" w:hAnsi="Times New Roman" w:cs="Times New Roman"/>
                 <w:b/>
                 <w:sz w:val="28"/>
                 <w:szCs w:val="28"/>
@@ -289,7 +259,7 @@
         </w:tc>
         <w:tc>
           <w:tcPr>
-            <w:tcW w:w="6514" w:type="dxa"/>
+            <w:tcW w:w="6515" w:type="dxa"/>
             <w:tcBorders>
               <w:top w:val="single" w:sz="4" w:space="0" w:color="000000"/>
               <w:left w:val="single" w:sz="4" w:space="0" w:color="000000"/>
@@ -299,13 +269,11 @@
           </w:tcPr>
           <w:p>
             <w:pPr>
-              <w:pStyle w:val="Normal"/>
-              <w:spacing w:lineRule="auto" w:line="360" w:before="0" w:after="160"/>
-              <w:rPr/>
-            </w:pPr>
-            <w:r>
-              <w:rPr>
-                <w:rFonts w:eastAsia="Times New Roman" w:cs="Times New Roman" w:ascii="Times New Roman" w:hAnsi="Times New Roman"/>
+              <w:spacing w:line="360" w:lineRule="auto"/>
+            </w:pPr>
+            <w:r>
+              <w:rPr>
+                <w:rFonts w:ascii="Times New Roman" w:eastAsia="Times New Roman" w:hAnsi="Times New Roman" w:cs="Times New Roman"/>
                 <w:sz w:val="28"/>
                 <w:szCs w:val="28"/>
               </w:rPr>
@@ -315,7 +283,6 @@
         </w:tc>
       </w:tr>
       <w:tr>
-        <w:trPr/>
         <w:tc>
           <w:tcPr>
             <w:tcW w:w="3113" w:type="dxa"/>
@@ -328,13 +295,11 @@
           </w:tcPr>
           <w:p>
             <w:pPr>
-              <w:pStyle w:val="Normal"/>
-              <w:spacing w:lineRule="auto" w:line="360" w:before="0" w:after="160"/>
-              <w:rPr/>
-            </w:pPr>
-            <w:r>
-              <w:rPr>
-                <w:rFonts w:eastAsia="Times New Roman" w:cs="Times New Roman" w:ascii="Times New Roman" w:hAnsi="Times New Roman"/>
+              <w:spacing w:line="360" w:lineRule="auto"/>
+            </w:pPr>
+            <w:r>
+              <w:rPr>
+                <w:rFonts w:ascii="Times New Roman" w:eastAsia="Times New Roman" w:hAnsi="Times New Roman" w:cs="Times New Roman"/>
                 <w:b/>
                 <w:sz w:val="28"/>
                 <w:szCs w:val="28"/>
@@ -345,7 +310,7 @@
         </w:tc>
         <w:tc>
           <w:tcPr>
-            <w:tcW w:w="6514" w:type="dxa"/>
+            <w:tcW w:w="6515" w:type="dxa"/>
             <w:tcBorders>
               <w:top w:val="single" w:sz="4" w:space="0" w:color="000000"/>
               <w:left w:val="single" w:sz="4" w:space="0" w:color="000000"/>
@@ -355,13 +320,11 @@
           </w:tcPr>
           <w:p>
             <w:pPr>
-              <w:pStyle w:val="Normal"/>
-              <w:spacing w:lineRule="auto" w:line="360" w:before="0" w:after="160"/>
-              <w:rPr/>
-            </w:pPr>
-            <w:r>
-              <w:rPr>
-                <w:rFonts w:eastAsia="Times New Roman" w:cs="Times New Roman" w:ascii="Times New Roman" w:hAnsi="Times New Roman"/>
+              <w:spacing w:line="360" w:lineRule="auto"/>
+            </w:pPr>
+            <w:r>
+              <w:rPr>
+                <w:rFonts w:ascii="Times New Roman" w:eastAsia="Times New Roman" w:hAnsi="Times New Roman" w:cs="Times New Roman"/>
                 <w:sz w:val="28"/>
                 <w:szCs w:val="28"/>
               </w:rPr>
@@ -369,7 +332,7 @@
             </w:r>
             <w:r>
               <w:rPr>
-                <w:rFonts w:eastAsia="Times New Roman" w:cs="Times New Roman" w:ascii="Times New Roman" w:hAnsi="Times New Roman"/>
+                <w:rFonts w:ascii="Times New Roman" w:eastAsia="Times New Roman" w:hAnsi="Times New Roman" w:cs="Times New Roman"/>
                 <w:b/>
                 <w:bCs/>
                 <w:sz w:val="28"/>
@@ -381,7 +344,6 @@
         </w:tc>
       </w:tr>
       <w:tr>
-        <w:trPr/>
         <w:tc>
           <w:tcPr>
             <w:tcW w:w="3113" w:type="dxa"/>
@@ -394,13 +356,11 @@
           </w:tcPr>
           <w:p>
             <w:pPr>
-              <w:pStyle w:val="Normal"/>
-              <w:spacing w:lineRule="auto" w:line="360" w:before="0" w:after="160"/>
-              <w:rPr/>
-            </w:pPr>
-            <w:r>
-              <w:rPr>
-                <w:rFonts w:eastAsia="Times New Roman" w:cs="Times New Roman" w:ascii="Times New Roman" w:hAnsi="Times New Roman"/>
+              <w:spacing w:line="360" w:lineRule="auto"/>
+            </w:pPr>
+            <w:r>
+              <w:rPr>
+                <w:rFonts w:ascii="Times New Roman" w:eastAsia="Times New Roman" w:hAnsi="Times New Roman" w:cs="Times New Roman"/>
                 <w:b/>
                 <w:sz w:val="28"/>
                 <w:szCs w:val="28"/>
@@ -411,7 +371,7 @@
         </w:tc>
         <w:tc>
           <w:tcPr>
-            <w:tcW w:w="6514" w:type="dxa"/>
+            <w:tcW w:w="6515" w:type="dxa"/>
             <w:tcBorders>
               <w:top w:val="single" w:sz="4" w:space="0" w:color="000000"/>
               <w:left w:val="single" w:sz="4" w:space="0" w:color="000000"/>
@@ -421,13 +381,11 @@
           </w:tcPr>
           <w:p>
             <w:pPr>
-              <w:pStyle w:val="Normal"/>
-              <w:spacing w:lineRule="auto" w:line="360" w:before="0" w:after="160"/>
-              <w:rPr/>
-            </w:pPr>
-            <w:r>
-              <w:rPr>
-                <w:rFonts w:eastAsia="Times New Roman" w:cs="Times New Roman" w:ascii="Times New Roman" w:hAnsi="Times New Roman"/>
+              <w:spacing w:line="360" w:lineRule="auto"/>
+            </w:pPr>
+            <w:r>
+              <w:rPr>
+                <w:rFonts w:ascii="Times New Roman" w:eastAsia="Times New Roman" w:hAnsi="Times New Roman" w:cs="Times New Roman"/>
                 <w:sz w:val="28"/>
                 <w:szCs w:val="28"/>
               </w:rPr>
@@ -439,46 +397,25 @@
     </w:tbl>
     <w:p>
       <w:pPr>
-        <w:pStyle w:val="Normal"/>
-        <w:spacing w:lineRule="auto" w:line="360"/>
+        <w:spacing w:line="360" w:lineRule="auto"/>
         <w:rPr>
-          <w:rFonts w:ascii="Times New Roman" w:hAnsi="Times New Roman" w:eastAsia="Times New Roman" w:cs="Times New Roman"/>
-          <w:sz w:val="28"/>
-          <w:szCs w:val="28"/>
-          <w:u w:val="single"/>
+          <w:sz w:val="32"/>
+          <w:szCs w:val="32"/>
         </w:rPr>
       </w:pPr>
-      <w:r>
-        <w:rPr>
-          <w:rFonts w:eastAsia="Times New Roman" w:cs="Times New Roman" w:ascii="Times New Roman" w:hAnsi="Times New Roman"/>
-          <w:sz w:val="28"/>
-          <w:szCs w:val="28"/>
-          <w:u w:val="single"/>
-        </w:rPr>
-      </w:r>
       <w:bookmarkStart w:id="0" w:name="_heading=h.gjdgxs"/>
-      <w:bookmarkStart w:id="1" w:name="_heading=h.gjdgxs"/>
-      <w:bookmarkEnd w:id="1"/>
+      <w:bookmarkEnd w:id="0"/>
     </w:p>
     <w:tbl>
       <w:tblPr>
         <w:tblW w:w="9628" w:type="dxa"/>
-        <w:jc w:val="left"/>
-        <w:tblInd w:w="0" w:type="dxa"/>
         <w:tblLayout w:type="fixed"/>
-        <w:tblCellMar>
-          <w:top w:w="0" w:type="dxa"/>
-          <w:left w:w="108" w:type="dxa"/>
-          <w:bottom w:w="0" w:type="dxa"/>
-          <w:right w:w="108" w:type="dxa"/>
-        </w:tblCellMar>
-        <w:tblLook w:firstRow="0" w:noVBand="1" w:lastRow="0" w:firstColumn="0" w:lastColumn="0" w:noHBand="0" w:val="0400"/>
+        <w:tblLook w:val="0400" w:firstRow="0" w:lastRow="0" w:firstColumn="0" w:lastColumn="0" w:noHBand="0" w:noVBand="1"/>
       </w:tblPr>
       <w:tblGrid>
         <w:gridCol w:w="9628"/>
       </w:tblGrid>
       <w:tr>
-        <w:trPr/>
         <w:tc>
           <w:tcPr>
             <w:tcW w:w="9628" w:type="dxa"/>
@@ -491,27 +428,21 @@
           </w:tcPr>
           <w:p>
             <w:pPr>
-              <w:pStyle w:val="Normal"/>
-              <w:spacing w:lineRule="auto" w:line="360" w:before="0" w:after="160"/>
+              <w:spacing w:line="360" w:lineRule="auto"/>
               <w:jc w:val="center"/>
-              <w:rPr/>
-            </w:pPr>
-            <w:r>
-              <w:rPr>
-                <w:rFonts w:eastAsia="Times New Roman" w:cs="Times New Roman" w:ascii="Times New Roman" w:hAnsi="Times New Roman"/>
+            </w:pPr>
+            <w:r>
+              <w:rPr>
                 <w:b/>
                 <w:sz w:val="28"/>
                 <w:szCs w:val="28"/>
               </w:rPr>
-              <w:t>Fluxo Principal</w:t>
+              <w:t>Fluxo principal</w:t>
             </w:r>
           </w:p>
         </w:tc>
       </w:tr>
       <w:tr>
-        <w:trPr>
-          <w:trHeight w:val="64" w:hRule="atLeast"/>
-        </w:trPr>
         <w:tc>
           <w:tcPr>
             <w:tcW w:w="9628" w:type="dxa"/>
@@ -524,14 +455,12 @@
           </w:tcPr>
           <w:p>
             <w:pPr>
-              <w:pStyle w:val="Normal"/>
-              <w:spacing w:lineRule="auto" w:line="360"/>
+              <w:spacing w:line="360" w:lineRule="auto"/>
               <w:jc w:val="both"/>
-              <w:rPr/>
-            </w:pPr>
-            <w:r>
-              <w:rPr>
-                <w:rFonts w:eastAsia="Times New Roman" w:cs="Times New Roman" w:ascii="Times New Roman" w:hAnsi="Times New Roman"/>
+            </w:pPr>
+            <w:r>
+              <w:rPr>
+                <w:rFonts w:ascii="Times New Roman" w:eastAsia="Times New Roman" w:hAnsi="Times New Roman" w:cs="Times New Roman"/>
                 <w:sz w:val="28"/>
                 <w:szCs w:val="28"/>
               </w:rPr>
@@ -539,7 +468,7 @@
             </w:r>
             <w:r>
               <w:rPr>
-                <w:rFonts w:eastAsia="Times New Roman" w:cs="Times New Roman" w:ascii="Times New Roman" w:hAnsi="Times New Roman"/>
+                <w:rFonts w:ascii="Times New Roman" w:eastAsia="Times New Roman" w:hAnsi="Times New Roman" w:cs="Times New Roman"/>
                 <w:color w:val="FF0000"/>
                 <w:sz w:val="28"/>
                 <w:szCs w:val="28"/>
@@ -548,7 +477,7 @@
             </w:r>
             <w:r>
               <w:rPr>
-                <w:rFonts w:eastAsia="Times New Roman" w:cs="Times New Roman" w:ascii="Times New Roman" w:hAnsi="Times New Roman"/>
+                <w:rFonts w:ascii="Times New Roman" w:eastAsia="Times New Roman" w:hAnsi="Times New Roman" w:cs="Times New Roman"/>
                 <w:sz w:val="28"/>
                 <w:szCs w:val="28"/>
               </w:rPr>
@@ -557,14 +486,12 @@
           </w:p>
           <w:p>
             <w:pPr>
-              <w:pStyle w:val="Normal"/>
-              <w:spacing w:lineRule="auto" w:line="360"/>
+              <w:spacing w:line="360" w:lineRule="auto"/>
               <w:jc w:val="both"/>
-              <w:rPr/>
-            </w:pPr>
-            <w:r>
-              <w:rPr>
-                <w:rFonts w:eastAsia="Times New Roman" w:cs="Times New Roman" w:ascii="Times New Roman" w:hAnsi="Times New Roman"/>
+            </w:pPr>
+            <w:r>
+              <w:rPr>
+                <w:rFonts w:ascii="Times New Roman" w:eastAsia="Times New Roman" w:hAnsi="Times New Roman" w:cs="Times New Roman"/>
                 <w:sz w:val="28"/>
                 <w:szCs w:val="28"/>
               </w:rPr>
@@ -579,7 +506,7 @@
             </w:r>
             <w:r>
               <w:rPr>
-                <w:rFonts w:eastAsia="Times New Roman" w:cs="Times New Roman" w:ascii="Times New Roman" w:hAnsi="Times New Roman"/>
+                <w:rFonts w:ascii="Times New Roman" w:eastAsia="Times New Roman" w:hAnsi="Times New Roman" w:cs="Times New Roman"/>
                 <w:sz w:val="28"/>
                 <w:szCs w:val="28"/>
               </w:rPr>
@@ -587,7 +514,7 @@
             </w:r>
             <w:r>
               <w:rPr>
-                <w:rFonts w:eastAsia="Times New Roman" w:cs="Times New Roman" w:ascii="Times New Roman" w:hAnsi="Times New Roman"/>
+                <w:rFonts w:ascii="Times New Roman" w:eastAsia="Times New Roman" w:hAnsi="Times New Roman" w:cs="Times New Roman"/>
                 <w:color w:val="FF0000"/>
                 <w:sz w:val="28"/>
                 <w:szCs w:val="28"/>
@@ -596,7 +523,7 @@
             </w:r>
             <w:r>
               <w:rPr>
-                <w:rFonts w:eastAsia="Times New Roman" w:cs="Times New Roman" w:ascii="Times New Roman" w:hAnsi="Times New Roman"/>
+                <w:rFonts w:ascii="Times New Roman" w:eastAsia="Times New Roman" w:hAnsi="Times New Roman" w:cs="Times New Roman"/>
                 <w:sz w:val="28"/>
                 <w:szCs w:val="28"/>
               </w:rPr>
@@ -605,14 +532,12 @@
           </w:p>
           <w:p>
             <w:pPr>
-              <w:pStyle w:val="Normal"/>
-              <w:spacing w:lineRule="auto" w:line="360"/>
+              <w:spacing w:line="360" w:lineRule="auto"/>
               <w:jc w:val="both"/>
-              <w:rPr/>
-            </w:pPr>
-            <w:r>
-              <w:rPr>
-                <w:rFonts w:eastAsia="Times New Roman" w:cs="Times New Roman" w:ascii="Times New Roman" w:hAnsi="Times New Roman"/>
+            </w:pPr>
+            <w:r>
+              <w:rPr>
+                <w:rFonts w:ascii="Times New Roman" w:eastAsia="Times New Roman" w:hAnsi="Times New Roman" w:cs="Times New Roman"/>
                 <w:sz w:val="28"/>
                 <w:szCs w:val="28"/>
               </w:rPr>
@@ -620,7 +545,7 @@
             </w:r>
             <w:r>
               <w:rPr>
-                <w:rFonts w:eastAsia="Times New Roman" w:cs="Times New Roman" w:ascii="Times New Roman" w:hAnsi="Times New Roman"/>
+                <w:rFonts w:ascii="Times New Roman" w:eastAsia="Times New Roman" w:hAnsi="Times New Roman" w:cs="Times New Roman"/>
                 <w:color w:val="FF0000"/>
                 <w:sz w:val="28"/>
                 <w:szCs w:val="28"/>
@@ -629,7 +554,7 @@
             </w:r>
             <w:r>
               <w:rPr>
-                <w:rFonts w:eastAsia="Times New Roman" w:cs="Times New Roman" w:ascii="Times New Roman" w:hAnsi="Times New Roman"/>
+                <w:rFonts w:ascii="Times New Roman" w:eastAsia="Times New Roman" w:hAnsi="Times New Roman" w:cs="Times New Roman"/>
                 <w:sz w:val="28"/>
                 <w:szCs w:val="28"/>
               </w:rPr>
@@ -638,14 +563,12 @@
           </w:p>
           <w:p>
             <w:pPr>
-              <w:pStyle w:val="Normal"/>
-              <w:spacing w:lineRule="auto" w:line="360"/>
+              <w:spacing w:line="360" w:lineRule="auto"/>
               <w:jc w:val="both"/>
-              <w:rPr/>
-            </w:pPr>
-            <w:r>
-              <w:rPr>
-                <w:rFonts w:eastAsia="Times New Roman" w:cs="Times New Roman" w:ascii="Times New Roman" w:hAnsi="Times New Roman"/>
+            </w:pPr>
+            <w:r>
+              <w:rPr>
+                <w:rFonts w:ascii="Times New Roman" w:eastAsia="Times New Roman" w:hAnsi="Times New Roman" w:cs="Times New Roman"/>
                 <w:sz w:val="28"/>
                 <w:szCs w:val="28"/>
               </w:rPr>
@@ -660,7 +583,7 @@
             </w:r>
             <w:r>
               <w:rPr>
-                <w:rFonts w:eastAsia="Times New Roman" w:cs="Times New Roman" w:ascii="Times New Roman" w:hAnsi="Times New Roman"/>
+                <w:rFonts w:ascii="Times New Roman" w:eastAsia="Times New Roman" w:hAnsi="Times New Roman" w:cs="Times New Roman"/>
                 <w:sz w:val="28"/>
                 <w:szCs w:val="28"/>
               </w:rPr>
@@ -668,7 +591,7 @@
             </w:r>
             <w:r>
               <w:rPr>
-                <w:rFonts w:eastAsia="Times New Roman" w:cs="Times New Roman" w:ascii="Times New Roman" w:hAnsi="Times New Roman"/>
+                <w:rFonts w:ascii="Times New Roman" w:eastAsia="Times New Roman" w:hAnsi="Times New Roman" w:cs="Times New Roman"/>
                 <w:color w:val="FF0000"/>
                 <w:sz w:val="28"/>
                 <w:szCs w:val="28"/>
@@ -677,7 +600,7 @@
             </w:r>
             <w:r>
               <w:rPr>
-                <w:rFonts w:eastAsia="Times New Roman" w:cs="Times New Roman" w:ascii="Times New Roman" w:hAnsi="Times New Roman"/>
+                <w:rFonts w:ascii="Times New Roman" w:eastAsia="Times New Roman" w:hAnsi="Times New Roman" w:cs="Times New Roman"/>
                 <w:sz w:val="28"/>
                 <w:szCs w:val="28"/>
               </w:rPr>
@@ -686,14 +609,12 @@
           </w:p>
           <w:p>
             <w:pPr>
-              <w:pStyle w:val="Normal"/>
-              <w:spacing w:lineRule="auto" w:line="360"/>
+              <w:spacing w:line="360" w:lineRule="auto"/>
               <w:jc w:val="both"/>
-              <w:rPr/>
-            </w:pPr>
-            <w:r>
-              <w:rPr>
-                <w:rFonts w:eastAsia="Times New Roman" w:cs="Times New Roman" w:ascii="Times New Roman" w:hAnsi="Times New Roman"/>
+            </w:pPr>
+            <w:r>
+              <w:rPr>
+                <w:rFonts w:ascii="Times New Roman" w:eastAsia="Times New Roman" w:hAnsi="Times New Roman" w:cs="Times New Roman"/>
                 <w:sz w:val="28"/>
                 <w:szCs w:val="28"/>
               </w:rPr>
@@ -701,7 +622,7 @@
             </w:r>
             <w:r>
               <w:rPr>
-                <w:rFonts w:eastAsia="Times New Roman" w:cs="Times New Roman" w:ascii="Times New Roman" w:hAnsi="Times New Roman"/>
+                <w:rFonts w:ascii="Times New Roman" w:eastAsia="Times New Roman" w:hAnsi="Times New Roman" w:cs="Times New Roman"/>
                 <w:b/>
                 <w:bCs/>
                 <w:sz w:val="28"/>
@@ -711,7 +632,7 @@
             </w:r>
             <w:r>
               <w:rPr>
-                <w:rFonts w:eastAsia="Times New Roman" w:cs="Times New Roman" w:ascii="Times New Roman" w:hAnsi="Times New Roman"/>
+                <w:rFonts w:ascii="Times New Roman" w:eastAsia="Times New Roman" w:hAnsi="Times New Roman" w:cs="Times New Roman"/>
                 <w:sz w:val="28"/>
                 <w:szCs w:val="28"/>
               </w:rPr>
@@ -719,7 +640,7 @@
             </w:r>
             <w:r>
               <w:rPr>
-                <w:rFonts w:eastAsia="Times New Roman" w:cs="Times New Roman" w:ascii="Times New Roman" w:hAnsi="Times New Roman"/>
+                <w:rFonts w:ascii="Times New Roman" w:eastAsia="Times New Roman" w:hAnsi="Times New Roman" w:cs="Times New Roman"/>
                 <w:color w:val="FF0000"/>
                 <w:sz w:val="28"/>
                 <w:szCs w:val="28"/>
@@ -728,7 +649,7 @@
             </w:r>
             <w:r>
               <w:rPr>
-                <w:rFonts w:eastAsia="Times New Roman" w:cs="Times New Roman" w:ascii="Times New Roman" w:hAnsi="Times New Roman"/>
+                <w:rFonts w:ascii="Times New Roman" w:eastAsia="Times New Roman" w:hAnsi="Times New Roman" w:cs="Times New Roman"/>
                 <w:sz w:val="28"/>
                 <w:szCs w:val="28"/>
               </w:rPr>
@@ -737,14 +658,12 @@
           </w:p>
           <w:p>
             <w:pPr>
-              <w:pStyle w:val="Normal"/>
-              <w:spacing w:lineRule="auto" w:line="360"/>
+              <w:spacing w:line="360" w:lineRule="auto"/>
               <w:jc w:val="both"/>
-              <w:rPr/>
-            </w:pPr>
-            <w:r>
-              <w:rPr>
-                <w:rFonts w:eastAsia="Times New Roman" w:cs="Times New Roman" w:ascii="Times New Roman" w:hAnsi="Times New Roman"/>
+            </w:pPr>
+            <w:r>
+              <w:rPr>
+                <w:rFonts w:ascii="Times New Roman" w:eastAsia="Times New Roman" w:hAnsi="Times New Roman" w:cs="Times New Roman"/>
                 <w:sz w:val="28"/>
                 <w:szCs w:val="28"/>
               </w:rPr>
@@ -775,14 +694,12 @@
           </w:p>
           <w:p>
             <w:pPr>
-              <w:pStyle w:val="Normal"/>
-              <w:spacing w:lineRule="auto" w:line="360"/>
+              <w:spacing w:line="360" w:lineRule="auto"/>
               <w:jc w:val="both"/>
-              <w:rPr/>
-            </w:pPr>
-            <w:r>
-              <w:rPr>
-                <w:rFonts w:eastAsia="Times New Roman" w:cs="Times New Roman" w:ascii="Times New Roman" w:hAnsi="Times New Roman"/>
+            </w:pPr>
+            <w:r>
+              <w:rPr>
+                <w:rFonts w:ascii="Times New Roman" w:eastAsia="Times New Roman" w:hAnsi="Times New Roman" w:cs="Times New Roman"/>
                 <w:sz w:val="28"/>
                 <w:szCs w:val="28"/>
               </w:rPr>
@@ -790,7 +707,7 @@
             </w:r>
             <w:r>
               <w:rPr>
-                <w:rFonts w:eastAsia="Times New Roman" w:cs="Times New Roman" w:ascii="Times New Roman" w:hAnsi="Times New Roman"/>
+                <w:rFonts w:ascii="Times New Roman" w:eastAsia="Times New Roman" w:hAnsi="Times New Roman" w:cs="Times New Roman"/>
                 <w:color w:val="FF0000"/>
                 <w:sz w:val="28"/>
                 <w:szCs w:val="28"/>
@@ -799,7 +716,7 @@
             </w:r>
             <w:r>
               <w:rPr>
-                <w:rFonts w:eastAsia="Times New Roman" w:cs="Times New Roman" w:ascii="Times New Roman" w:hAnsi="Times New Roman"/>
+                <w:rFonts w:ascii="Times New Roman" w:eastAsia="Times New Roman" w:hAnsi="Times New Roman" w:cs="Times New Roman"/>
                 <w:sz w:val="28"/>
                 <w:szCs w:val="28"/>
               </w:rPr>
@@ -808,14 +725,12 @@
           </w:p>
           <w:p>
             <w:pPr>
-              <w:pStyle w:val="Normal"/>
-              <w:spacing w:lineRule="auto" w:line="360"/>
+              <w:spacing w:line="360" w:lineRule="auto"/>
               <w:jc w:val="both"/>
-              <w:rPr/>
-            </w:pPr>
-            <w:r>
-              <w:rPr>
-                <w:rFonts w:eastAsia="Times New Roman" w:cs="Times New Roman" w:ascii="Times New Roman" w:hAnsi="Times New Roman"/>
+            </w:pPr>
+            <w:r>
+              <w:rPr>
+                <w:rFonts w:ascii="Times New Roman" w:eastAsia="Times New Roman" w:hAnsi="Times New Roman" w:cs="Times New Roman"/>
                 <w:sz w:val="28"/>
                 <w:szCs w:val="28"/>
               </w:rPr>
@@ -846,10 +761,8 @@
           </w:p>
           <w:p>
             <w:pPr>
-              <w:pStyle w:val="Normal"/>
-              <w:spacing w:lineRule="auto" w:line="360"/>
+              <w:spacing w:line="360" w:lineRule="auto"/>
               <w:jc w:val="both"/>
-              <w:rPr/>
             </w:pPr>
             <w:r>
               <w:rPr>
@@ -860,7 +773,7 @@
             </w:r>
             <w:r>
               <w:rPr>
-                <w:rFonts w:eastAsia="Times New Roman" w:cs="Times New Roman" w:ascii="Times New Roman" w:hAnsi="Times New Roman"/>
+                <w:rFonts w:ascii="Times New Roman" w:eastAsia="Times New Roman" w:hAnsi="Times New Roman" w:cs="Times New Roman"/>
                 <w:sz w:val="28"/>
                 <w:szCs w:val="28"/>
               </w:rPr>
@@ -868,7 +781,7 @@
             </w:r>
             <w:r>
               <w:rPr>
-                <w:rFonts w:eastAsia="Times New Roman" w:cs="Times New Roman" w:ascii="Times New Roman" w:hAnsi="Times New Roman"/>
+                <w:rFonts w:ascii="Times New Roman" w:eastAsia="Times New Roman" w:hAnsi="Times New Roman" w:cs="Times New Roman"/>
                 <w:b/>
                 <w:bCs/>
                 <w:sz w:val="28"/>
@@ -878,7 +791,7 @@
             </w:r>
             <w:r>
               <w:rPr>
-                <w:rFonts w:eastAsia="Times New Roman" w:cs="Times New Roman" w:ascii="Times New Roman" w:hAnsi="Times New Roman"/>
+                <w:rFonts w:ascii="Times New Roman" w:eastAsia="Times New Roman" w:hAnsi="Times New Roman" w:cs="Times New Roman"/>
                 <w:sz w:val="28"/>
                 <w:szCs w:val="28"/>
               </w:rPr>
@@ -886,7 +799,7 @@
             </w:r>
             <w:r>
               <w:rPr>
-                <w:rFonts w:eastAsia="Times New Roman" w:cs="Times New Roman" w:ascii="Times New Roman" w:hAnsi="Times New Roman"/>
+                <w:rFonts w:ascii="Times New Roman" w:eastAsia="Times New Roman" w:hAnsi="Times New Roman" w:cs="Times New Roman"/>
                 <w:b/>
                 <w:bCs/>
                 <w:sz w:val="28"/>
@@ -896,7 +809,7 @@
             </w:r>
             <w:r>
               <w:rPr>
-                <w:rFonts w:eastAsia="Times New Roman" w:cs="Times New Roman" w:ascii="Times New Roman" w:hAnsi="Times New Roman"/>
+                <w:rFonts w:ascii="Times New Roman" w:eastAsia="Times New Roman" w:hAnsi="Times New Roman" w:cs="Times New Roman"/>
                 <w:sz w:val="28"/>
                 <w:szCs w:val="28"/>
               </w:rPr>
@@ -904,7 +817,7 @@
             </w:r>
             <w:r>
               <w:rPr>
-                <w:rFonts w:eastAsia="Times New Roman" w:cs="Times New Roman" w:ascii="Times New Roman" w:hAnsi="Times New Roman"/>
+                <w:rFonts w:ascii="Times New Roman" w:eastAsia="Times New Roman" w:hAnsi="Times New Roman" w:cs="Times New Roman"/>
                 <w:color w:val="FF0000"/>
                 <w:sz w:val="28"/>
                 <w:szCs w:val="28"/>
@@ -913,7 +826,7 @@
             </w:r>
             <w:r>
               <w:rPr>
-                <w:rFonts w:eastAsia="Times New Roman" w:cs="Times New Roman" w:ascii="Times New Roman" w:hAnsi="Times New Roman"/>
+                <w:rFonts w:ascii="Times New Roman" w:eastAsia="Times New Roman" w:hAnsi="Times New Roman" w:cs="Times New Roman"/>
                 <w:sz w:val="28"/>
                 <w:szCs w:val="28"/>
               </w:rPr>
@@ -922,22 +835,21 @@
           </w:p>
           <w:p>
             <w:pPr>
-              <w:pStyle w:val="Normal"/>
-              <w:spacing w:lineRule="auto" w:line="360"/>
+              <w:spacing w:line="360" w:lineRule="auto"/>
               <w:jc w:val="both"/>
-              <w:rPr/>
-            </w:pPr>
-            <w:r>
-              <w:rPr>
-                <w:rFonts w:eastAsia="Times New Roman" w:cs="Times New Roman" w:ascii="Times New Roman" w:hAnsi="Times New Roman"/>
-                <w:sz w:val="28"/>
-                <w:szCs w:val="28"/>
-              </w:rPr>
+            </w:pPr>
+            <w:r>
+              <w:rPr>
+                <w:rFonts w:ascii="Times New Roman" w:eastAsia="Times New Roman" w:hAnsi="Times New Roman" w:cs="Times New Roman"/>
+                <w:sz w:val="28"/>
+                <w:szCs w:val="28"/>
+              </w:rPr>
+              <w:lastRenderedPageBreak/>
               <w:t>10. Ator pressiona botão “</w:t>
             </w:r>
             <w:r>
               <w:rPr>
-                <w:rFonts w:eastAsia="Times New Roman" w:cs="Times New Roman" w:ascii="Times New Roman" w:hAnsi="Times New Roman"/>
+                <w:rFonts w:ascii="Times New Roman" w:eastAsia="Times New Roman" w:hAnsi="Times New Roman" w:cs="Times New Roman"/>
                 <w:b/>
                 <w:bCs/>
                 <w:sz w:val="28"/>
@@ -947,7 +859,7 @@
             </w:r>
             <w:r>
               <w:rPr>
-                <w:rFonts w:eastAsia="Times New Roman" w:cs="Times New Roman" w:ascii="Times New Roman" w:hAnsi="Times New Roman"/>
+                <w:rFonts w:ascii="Times New Roman" w:eastAsia="Times New Roman" w:hAnsi="Times New Roman" w:cs="Times New Roman"/>
                 <w:sz w:val="28"/>
                 <w:szCs w:val="28"/>
               </w:rPr>
@@ -955,7 +867,7 @@
             </w:r>
             <w:r>
               <w:rPr>
-                <w:rFonts w:eastAsia="Times New Roman" w:cs="Times New Roman" w:ascii="Times New Roman" w:hAnsi="Times New Roman"/>
+                <w:rFonts w:ascii="Times New Roman" w:eastAsia="Times New Roman" w:hAnsi="Times New Roman" w:cs="Times New Roman"/>
                 <w:color w:val="FF0000"/>
                 <w:sz w:val="28"/>
                 <w:szCs w:val="28"/>
@@ -964,7 +876,7 @@
             </w:r>
             <w:r>
               <w:rPr>
-                <w:rFonts w:eastAsia="Times New Roman" w:cs="Times New Roman" w:ascii="Times New Roman" w:hAnsi="Times New Roman"/>
+                <w:rFonts w:ascii="Times New Roman" w:eastAsia="Times New Roman" w:hAnsi="Times New Roman" w:cs="Times New Roman"/>
                 <w:sz w:val="28"/>
                 <w:szCs w:val="28"/>
               </w:rPr>
@@ -973,10 +885,8 @@
           </w:p>
           <w:p>
             <w:pPr>
-              <w:pStyle w:val="Normal"/>
-              <w:spacing w:lineRule="auto" w:line="360" w:before="0" w:after="160"/>
+              <w:spacing w:line="360" w:lineRule="auto"/>
               <w:jc w:val="both"/>
-              <w:rPr/>
             </w:pPr>
             <w:r>
               <w:rPr>
@@ -987,7 +897,7 @@
             </w:r>
             <w:r>
               <w:rPr>
-                <w:rFonts w:eastAsia="Times New Roman" w:cs="Times New Roman" w:ascii="Times New Roman" w:hAnsi="Times New Roman"/>
+                <w:rFonts w:ascii="Times New Roman" w:eastAsia="Times New Roman" w:hAnsi="Times New Roman" w:cs="Times New Roman"/>
                 <w:sz w:val="28"/>
                 <w:szCs w:val="28"/>
               </w:rPr>
@@ -995,7 +905,7 @@
             </w:r>
             <w:r>
               <w:rPr>
-                <w:rFonts w:eastAsia="Times New Roman" w:cs="Times New Roman" w:ascii="Times New Roman" w:hAnsi="Times New Roman"/>
+                <w:rFonts w:ascii="Times New Roman" w:eastAsia="Times New Roman" w:hAnsi="Times New Roman" w:cs="Times New Roman"/>
                 <w:color w:val="FF0000"/>
                 <w:sz w:val="28"/>
                 <w:szCs w:val="28"/>
@@ -1004,11 +914,126 @@
             </w:r>
             <w:r>
               <w:rPr>
-                <w:rFonts w:eastAsia="Times New Roman" w:cs="Times New Roman" w:ascii="Times New Roman" w:hAnsi="Times New Roman"/>
+                <w:rFonts w:ascii="Times New Roman" w:eastAsia="Times New Roman" w:hAnsi="Times New Roman" w:cs="Times New Roman"/>
                 <w:sz w:val="28"/>
                 <w:szCs w:val="28"/>
               </w:rPr>
               <w:t>)</w:t>
+            </w:r>
+          </w:p>
+        </w:tc>
+      </w:tr>
+      <w:tr>
+        <w:tc>
+          <w:tcPr>
+            <w:tcW w:w="9628" w:type="dxa"/>
+            <w:tcBorders>
+              <w:top w:val="single" w:sz="4" w:space="0" w:color="000000"/>
+              <w:left w:val="single" w:sz="4" w:space="0" w:color="000000"/>
+              <w:bottom w:val="single" w:sz="4" w:space="0" w:color="000000"/>
+              <w:right w:val="single" w:sz="4" w:space="0" w:color="000000"/>
+            </w:tcBorders>
+          </w:tcPr>
+          <w:p>
+            <w:pPr>
+              <w:spacing w:line="360" w:lineRule="auto"/>
+              <w:jc w:val="center"/>
+            </w:pPr>
+            <w:r>
+              <w:rPr>
+                <w:b/>
+                <w:sz w:val="28"/>
+                <w:szCs w:val="28"/>
+              </w:rPr>
+              <w:lastRenderedPageBreak/>
+              <w:t>Fluxos de Exceção</w:t>
+            </w:r>
+          </w:p>
+        </w:tc>
+      </w:tr>
+      <w:tr>
+        <w:tc>
+          <w:tcPr>
+            <w:tcW w:w="9628" w:type="dxa"/>
+            <w:tcBorders>
+              <w:top w:val="single" w:sz="4" w:space="0" w:color="000000"/>
+              <w:left w:val="single" w:sz="4" w:space="0" w:color="000000"/>
+              <w:bottom w:val="single" w:sz="4" w:space="0" w:color="000000"/>
+              <w:right w:val="single" w:sz="4" w:space="0" w:color="000000"/>
+            </w:tcBorders>
+          </w:tcPr>
+          <w:p>
+            <w:pPr>
+              <w:spacing w:line="360" w:lineRule="auto"/>
+              <w:jc w:val="both"/>
+            </w:pPr>
+            <w:r>
+              <w:rPr>
+                <w:b/>
+                <w:sz w:val="28"/>
+                <w:szCs w:val="28"/>
+              </w:rPr>
+              <w:t xml:space="preserve">Passo </w:t>
+            </w:r>
+            <w:r>
+              <w:rPr>
+                <w:b/>
+                <w:sz w:val="28"/>
+                <w:szCs w:val="28"/>
+              </w:rPr>
+              <w:t>8</w:t>
+            </w:r>
+            <w:r>
+              <w:rPr>
+                <w:b/>
+                <w:sz w:val="28"/>
+                <w:szCs w:val="28"/>
+              </w:rPr>
+              <w:t xml:space="preserve">: </w:t>
+            </w:r>
+            <w:r>
+              <w:rPr>
+                <w:sz w:val="28"/>
+                <w:szCs w:val="28"/>
+              </w:rPr>
+              <w:t>Caso o ator pressione o ícone “</w:t>
+            </w:r>
+            <w:r>
+              <w:rPr>
+                <w:b/>
+                <w:bCs/>
+                <w:sz w:val="28"/>
+                <w:szCs w:val="28"/>
+              </w:rPr>
+              <w:t>X</w:t>
+            </w:r>
+            <w:r>
+              <w:rPr>
+                <w:sz w:val="28"/>
+                <w:szCs w:val="28"/>
+              </w:rPr>
+              <w:t>”, o pedido</w:t>
+            </w:r>
+            <w:r>
+              <w:rPr>
+                <w:sz w:val="28"/>
+                <w:szCs w:val="28"/>
+              </w:rPr>
+              <w:t xml:space="preserve"> cancel</w:t>
+            </w:r>
+            <w:r>
+              <w:rPr>
+                <w:sz w:val="28"/>
+                <w:szCs w:val="28"/>
+              </w:rPr>
+              <w:t>ado</w:t>
+            </w:r>
+            <w:r>
+              <w:rPr>
+                <w:sz w:val="28"/>
+                <w:szCs w:val="28"/>
+              </w:rPr>
+              <w:t>.</w:t>
             </w:r>
           </w:p>
         </w:tc>
@@ -1016,54 +1041,43 @@
     </w:tbl>
     <w:p>
       <w:pPr>
-        <w:pStyle w:val="Normal"/>
-        <w:spacing w:lineRule="auto" w:line="360"/>
+        <w:spacing w:line="360" w:lineRule="auto"/>
         <w:rPr>
-          <w:rFonts w:ascii="Times New Roman" w:hAnsi="Times New Roman" w:eastAsia="Times New Roman" w:cs="Times New Roman"/>
+          <w:sz w:val="32"/>
+          <w:szCs w:val="32"/>
+        </w:rPr>
+      </w:pPr>
+    </w:p>
+    <w:p>
+      <w:pPr>
+        <w:spacing w:line="360" w:lineRule="auto"/>
+        <w:rPr>
+          <w:rFonts w:ascii="Times New Roman" w:eastAsia="Times New Roman" w:hAnsi="Times New Roman" w:cs="Times New Roman"/>
           <w:sz w:val="28"/>
           <w:szCs w:val="28"/>
           <w:u w:val="single"/>
         </w:rPr>
       </w:pPr>
-      <w:r>
-        <w:rPr>
-          <w:rFonts w:eastAsia="Times New Roman" w:cs="Times New Roman" w:ascii="Times New Roman" w:hAnsi="Times New Roman"/>
-          <w:sz w:val="28"/>
-          <w:szCs w:val="28"/>
-          <w:u w:val="single"/>
-        </w:rPr>
-      </w:r>
     </w:p>
     <w:p>
       <w:pPr>
-        <w:pStyle w:val="Normal"/>
-        <w:spacing w:lineRule="auto" w:line="360"/>
+        <w:spacing w:line="360" w:lineRule="auto"/>
         <w:rPr>
-          <w:rFonts w:ascii="Times New Roman" w:hAnsi="Times New Roman" w:eastAsia="Times New Roman" w:cs="Times New Roman"/>
+          <w:rFonts w:ascii="Times New Roman" w:eastAsia="Times New Roman" w:hAnsi="Times New Roman" w:cs="Times New Roman"/>
           <w:sz w:val="28"/>
           <w:szCs w:val="28"/>
           <w:u w:val="single"/>
         </w:rPr>
       </w:pPr>
-      <w:r>
-        <w:rPr>
-          <w:rFonts w:eastAsia="Times New Roman" w:cs="Times New Roman" w:ascii="Times New Roman" w:hAnsi="Times New Roman"/>
-          <w:sz w:val="28"/>
-          <w:szCs w:val="28"/>
-          <w:u w:val="single"/>
-        </w:rPr>
-      </w:r>
     </w:p>
     <w:p>
       <w:pPr>
-        <w:pStyle w:val="Normal"/>
-        <w:spacing w:lineRule="auto" w:line="360"/>
+        <w:spacing w:line="360" w:lineRule="auto"/>
         <w:jc w:val="center"/>
-        <w:rPr/>
       </w:pPr>
       <w:r>
         <w:rPr>
-          <w:rFonts w:eastAsia="Times New Roman" w:cs="Times New Roman" w:ascii="Times New Roman" w:hAnsi="Times New Roman"/>
+          <w:rFonts w:ascii="Times New Roman" w:eastAsia="Times New Roman" w:hAnsi="Times New Roman" w:cs="Times New Roman"/>
           <w:b/>
           <w:sz w:val="32"/>
           <w:szCs w:val="32"/>
@@ -1074,16 +1088,8 @@
     <w:tbl>
       <w:tblPr>
         <w:tblW w:w="9628" w:type="dxa"/>
-        <w:jc w:val="left"/>
-        <w:tblInd w:w="0" w:type="dxa"/>
         <w:tblLayout w:type="fixed"/>
-        <w:tblCellMar>
-          <w:top w:w="0" w:type="dxa"/>
-          <w:left w:w="108" w:type="dxa"/>
-          <w:bottom w:w="0" w:type="dxa"/>
-          <w:right w:w="108" w:type="dxa"/>
-        </w:tblCellMar>
-        <w:tblLook w:firstRow="0" w:noVBand="1" w:lastRow="0" w:firstColumn="0" w:lastColumn="0" w:noHBand="0" w:val="0400"/>
+        <w:tblLook w:val="0400" w:firstRow="0" w:lastRow="0" w:firstColumn="0" w:lastColumn="0" w:noHBand="0" w:noVBand="1"/>
       </w:tblPr>
       <w:tblGrid>
         <w:gridCol w:w="3209"/>
@@ -1091,7 +1097,6 @@
         <w:gridCol w:w="3210"/>
       </w:tblGrid>
       <w:tr>
-        <w:trPr/>
         <w:tc>
           <w:tcPr>
             <w:tcW w:w="3209" w:type="dxa"/>
@@ -1104,14 +1109,12 @@
           </w:tcPr>
           <w:p>
             <w:pPr>
-              <w:pStyle w:val="Normal"/>
-              <w:spacing w:lineRule="auto" w:line="360" w:before="0" w:after="160"/>
+              <w:spacing w:line="360" w:lineRule="auto"/>
               <w:jc w:val="center"/>
-              <w:rPr/>
-            </w:pPr>
-            <w:r>
-              <w:rPr>
-                <w:rFonts w:eastAsia="Times New Roman" w:cs="Times New Roman" w:ascii="Times New Roman" w:hAnsi="Times New Roman"/>
+            </w:pPr>
+            <w:r>
+              <w:rPr>
+                <w:rFonts w:ascii="Times New Roman" w:eastAsia="Times New Roman" w:hAnsi="Times New Roman" w:cs="Times New Roman"/>
                 <w:sz w:val="28"/>
                 <w:szCs w:val="28"/>
               </w:rPr>
@@ -1131,14 +1134,12 @@
           </w:tcPr>
           <w:p>
             <w:pPr>
-              <w:pStyle w:val="Normal"/>
-              <w:spacing w:lineRule="auto" w:line="360" w:before="0" w:after="160"/>
+              <w:spacing w:line="360" w:lineRule="auto"/>
               <w:jc w:val="center"/>
-              <w:rPr/>
-            </w:pPr>
-            <w:r>
-              <w:rPr>
-                <w:rFonts w:eastAsia="Times New Roman" w:cs="Times New Roman" w:ascii="Times New Roman" w:hAnsi="Times New Roman"/>
+            </w:pPr>
+            <w:r>
+              <w:rPr>
+                <w:rFonts w:ascii="Times New Roman" w:eastAsia="Times New Roman" w:hAnsi="Times New Roman" w:cs="Times New Roman"/>
                 <w:sz w:val="28"/>
                 <w:szCs w:val="28"/>
               </w:rPr>
@@ -1158,14 +1159,12 @@
           </w:tcPr>
           <w:p>
             <w:pPr>
-              <w:pStyle w:val="Normal"/>
-              <w:spacing w:lineRule="auto" w:line="360" w:before="0" w:after="160"/>
+              <w:spacing w:line="360" w:lineRule="auto"/>
               <w:jc w:val="center"/>
-              <w:rPr/>
-            </w:pPr>
-            <w:r>
-              <w:rPr>
-                <w:rFonts w:eastAsia="Times New Roman" w:cs="Times New Roman" w:ascii="Times New Roman" w:hAnsi="Times New Roman"/>
+            </w:pPr>
+            <w:r>
+              <w:rPr>
+                <w:rFonts w:ascii="Times New Roman" w:eastAsia="Times New Roman" w:hAnsi="Times New Roman" w:cs="Times New Roman"/>
                 <w:sz w:val="28"/>
                 <w:szCs w:val="28"/>
               </w:rPr>
@@ -1175,7 +1174,6 @@
         </w:tc>
       </w:tr>
       <w:tr>
-        <w:trPr/>
         <w:tc>
           <w:tcPr>
             <w:tcW w:w="3209" w:type="dxa"/>
@@ -1188,14 +1186,17 @@
           </w:tcPr>
           <w:p>
             <w:pPr>
-              <w:pStyle w:val="Normal"/>
-              <w:spacing w:lineRule="auto" w:line="360" w:before="0" w:after="160"/>
+              <w:spacing w:line="360" w:lineRule="auto"/>
               <w:jc w:val="center"/>
-              <w:rPr/>
-            </w:pPr>
-            <w:r>
-              <w:rPr>
-                <w:rFonts w:eastAsia="Times New Roman" w:cs="Times New Roman" w:ascii="Times New Roman" w:hAnsi="Times New Roman"/>
+              <w:rPr>
+                <w:rFonts w:ascii="Times New Roman" w:eastAsia="Times New Roman" w:hAnsi="Times New Roman" w:cs="Times New Roman"/>
+                <w:sz w:val="28"/>
+                <w:szCs w:val="28"/>
+              </w:rPr>
+            </w:pPr>
+            <w:r>
+              <w:rPr>
+                <w:rFonts w:ascii="Times New Roman" w:eastAsia="Times New Roman" w:hAnsi="Times New Roman" w:cs="Times New Roman"/>
                 <w:sz w:val="28"/>
                 <w:szCs w:val="28"/>
               </w:rPr>
@@ -1215,14 +1216,17 @@
           </w:tcPr>
           <w:p>
             <w:pPr>
-              <w:pStyle w:val="Normal"/>
-              <w:spacing w:lineRule="auto" w:line="360" w:before="0" w:after="160"/>
+              <w:spacing w:line="360" w:lineRule="auto"/>
               <w:jc w:val="center"/>
-              <w:rPr/>
-            </w:pPr>
-            <w:r>
-              <w:rPr>
-                <w:rFonts w:eastAsia="Times New Roman" w:cs="Times New Roman" w:ascii="Times New Roman" w:hAnsi="Times New Roman"/>
+              <w:rPr>
+                <w:rFonts w:ascii="Times New Roman" w:eastAsia="Times New Roman" w:hAnsi="Times New Roman" w:cs="Times New Roman"/>
+                <w:sz w:val="28"/>
+                <w:szCs w:val="28"/>
+              </w:rPr>
+            </w:pPr>
+            <w:r>
+              <w:rPr>
+                <w:rFonts w:ascii="Times New Roman" w:eastAsia="Times New Roman" w:hAnsi="Times New Roman" w:cs="Times New Roman"/>
                 <w:sz w:val="28"/>
                 <w:szCs w:val="28"/>
               </w:rPr>
@@ -1242,18 +1246,121 @@
           </w:tcPr>
           <w:p>
             <w:pPr>
-              <w:pStyle w:val="Normal"/>
-              <w:spacing w:lineRule="auto" w:line="360" w:before="0" w:after="160"/>
+              <w:spacing w:line="360" w:lineRule="auto"/>
               <w:jc w:val="center"/>
-              <w:rPr/>
-            </w:pPr>
-            <w:r>
-              <w:rPr>
-                <w:rFonts w:eastAsia="Times New Roman" w:cs="Times New Roman" w:ascii="Times New Roman" w:hAnsi="Times New Roman"/>
-                <w:sz w:val="28"/>
-                <w:szCs w:val="28"/>
-              </w:rPr>
-              <w:t xml:space="preserve">Criação da descrição do caso de uso </w:t>
+              <w:rPr>
+                <w:rFonts w:ascii="Times New Roman" w:eastAsia="Times New Roman" w:hAnsi="Times New Roman" w:cs="Times New Roman"/>
+                <w:sz w:val="28"/>
+                <w:szCs w:val="28"/>
+              </w:rPr>
+            </w:pPr>
+            <w:r>
+              <w:rPr>
+                <w:rFonts w:ascii="Times New Roman" w:eastAsia="Times New Roman" w:hAnsi="Times New Roman" w:cs="Times New Roman"/>
+                <w:sz w:val="28"/>
+                <w:szCs w:val="28"/>
+              </w:rPr>
+              <w:t>Criação da descrição do caso de uso</w:t>
+            </w:r>
+          </w:p>
+        </w:tc>
+      </w:tr>
+      <w:tr>
+        <w:tc>
+          <w:tcPr>
+            <w:tcW w:w="3209" w:type="dxa"/>
+            <w:tcBorders>
+              <w:top w:val="single" w:sz="4" w:space="0" w:color="000000"/>
+              <w:left w:val="single" w:sz="4" w:space="0" w:color="000000"/>
+              <w:bottom w:val="single" w:sz="4" w:space="0" w:color="000000"/>
+              <w:right w:val="single" w:sz="4" w:space="0" w:color="000000"/>
+            </w:tcBorders>
+          </w:tcPr>
+          <w:p>
+            <w:pPr>
+              <w:spacing w:line="360" w:lineRule="auto"/>
+              <w:jc w:val="center"/>
+              <w:rPr>
+                <w:rFonts w:ascii="Times New Roman" w:eastAsia="Times New Roman" w:hAnsi="Times New Roman" w:cs="Times New Roman"/>
+                <w:sz w:val="28"/>
+                <w:szCs w:val="28"/>
+              </w:rPr>
+            </w:pPr>
+            <w:r>
+              <w:rPr>
+                <w:rFonts w:ascii="Times New Roman" w:eastAsia="Times New Roman" w:hAnsi="Times New Roman" w:cs="Times New Roman"/>
+                <w:sz w:val="28"/>
+                <w:szCs w:val="28"/>
+              </w:rPr>
+              <w:t>11/06/2025</w:t>
+            </w:r>
+          </w:p>
+        </w:tc>
+        <w:tc>
+          <w:tcPr>
+            <w:tcW w:w="3209" w:type="dxa"/>
+            <w:tcBorders>
+              <w:top w:val="single" w:sz="4" w:space="0" w:color="000000"/>
+              <w:left w:val="single" w:sz="4" w:space="0" w:color="000000"/>
+              <w:bottom w:val="single" w:sz="4" w:space="0" w:color="000000"/>
+              <w:right w:val="single" w:sz="4" w:space="0" w:color="000000"/>
+            </w:tcBorders>
+          </w:tcPr>
+          <w:p>
+            <w:pPr>
+              <w:spacing w:line="360" w:lineRule="auto"/>
+              <w:jc w:val="center"/>
+              <w:rPr>
+                <w:rFonts w:ascii="Times New Roman" w:eastAsia="Times New Roman" w:hAnsi="Times New Roman" w:cs="Times New Roman"/>
+                <w:sz w:val="28"/>
+                <w:szCs w:val="28"/>
+              </w:rPr>
+            </w:pPr>
+            <w:r>
+              <w:rPr>
+                <w:rFonts w:ascii="Times New Roman" w:eastAsia="Times New Roman" w:hAnsi="Times New Roman" w:cs="Times New Roman"/>
+                <w:sz w:val="28"/>
+                <w:szCs w:val="28"/>
+              </w:rPr>
+              <w:t>Talysson Vasconcelos</w:t>
+            </w:r>
+          </w:p>
+        </w:tc>
+        <w:tc>
+          <w:tcPr>
+            <w:tcW w:w="3210" w:type="dxa"/>
+            <w:tcBorders>
+              <w:top w:val="single" w:sz="4" w:space="0" w:color="000000"/>
+              <w:left w:val="single" w:sz="4" w:space="0" w:color="000000"/>
+              <w:bottom w:val="single" w:sz="4" w:space="0" w:color="000000"/>
+              <w:right w:val="single" w:sz="4" w:space="0" w:color="000000"/>
+            </w:tcBorders>
+          </w:tcPr>
+          <w:p>
+            <w:pPr>
+              <w:spacing w:line="360" w:lineRule="auto"/>
+              <w:jc w:val="center"/>
+              <w:rPr>
+                <w:rFonts w:ascii="Times New Roman" w:eastAsia="Times New Roman" w:hAnsi="Times New Roman" w:cs="Times New Roman"/>
+                <w:sz w:val="28"/>
+                <w:szCs w:val="28"/>
+              </w:rPr>
+            </w:pPr>
+            <w:r>
+              <w:rPr>
+                <w:rFonts w:ascii="Times New Roman" w:eastAsia="Times New Roman" w:hAnsi="Times New Roman" w:cs="Times New Roman"/>
+                <w:sz w:val="28"/>
+                <w:szCs w:val="28"/>
+              </w:rPr>
+              <w:t xml:space="preserve">Adicionando Fluxo de </w:t>
+            </w:r>
+            <w:r>
+              <w:rPr>
+                <w:bCs/>
+                <w:sz w:val="28"/>
+                <w:szCs w:val="28"/>
+              </w:rPr>
+              <w:t>Exceção</w:t>
             </w:r>
           </w:p>
         </w:tc>
@@ -1261,37 +1368,29 @@
     </w:tbl>
     <w:p>
       <w:pPr>
-        <w:pStyle w:val="Normal"/>
-        <w:spacing w:lineRule="auto" w:line="360" w:before="0" w:after="160"/>
+        <w:spacing w:line="360" w:lineRule="auto"/>
         <w:rPr>
           <w:u w:val="single"/>
         </w:rPr>
       </w:pPr>
-      <w:r>
-        <w:rPr>
-          <w:u w:val="single"/>
-        </w:rPr>
-      </w:r>
     </w:p>
     <w:sectPr>
-      <w:type w:val="nextPage"/>
       <w:pgSz w:w="11906" w:h="16838"/>
-      <w:pgMar w:left="1701" w:right="1134" w:gutter="0" w:header="0" w:top="1701" w:footer="0" w:bottom="1134"/>
-      <w:pgNumType w:fmt="decimal"/>
-      <w:formProt w:val="false"/>
-      <w:textDirection w:val="lrTb"/>
-      <w:docGrid w:type="default" w:linePitch="360" w:charSpace="4096"/>
+      <w:pgMar w:top="1701" w:right="1134" w:bottom="1134" w:left="1701" w:header="0" w:footer="0" w:gutter="0"/>
+      <w:cols w:space="720"/>
+      <w:formProt w:val="0"/>
+      <w:docGrid w:linePitch="360" w:charSpace="4096"/>
     </w:sectPr>
   </w:body>
 </w:document>
 </file>
 
 <file path=word/styles.xml><?xml version="1.0" encoding="utf-8"?>
-<w:styles xmlns:w="http://schemas.openxmlformats.org/wordprocessingml/2006/main" xmlns:w14="http://schemas.microsoft.com/office/word/2010/wordml" xmlns:mc="http://schemas.openxmlformats.org/markup-compatibility/2006" mc:Ignorable="w14">
+<w:styles xmlns:mc="http://schemas.openxmlformats.org/markup-compatibility/2006" xmlns:r="http://schemas.openxmlformats.org/officeDocument/2006/relationships" xmlns:w="http://schemas.openxmlformats.org/wordprocessingml/2006/main" xmlns:w14="http://schemas.microsoft.com/office/word/2010/wordml" xmlns:w15="http://schemas.microsoft.com/office/word/2012/wordml" xmlns:w16cex="http://schemas.microsoft.com/office/word/2018/wordml/cex" xmlns:w16cid="http://schemas.microsoft.com/office/word/2016/wordml/cid" xmlns:w16="http://schemas.microsoft.com/office/word/2018/wordml" xmlns:w16du="http://schemas.microsoft.com/office/word/2023/wordml/word16du" xmlns:w16sdtdh="http://schemas.microsoft.com/office/word/2020/wordml/sdtdatahash" xmlns:w16sdtfl="http://schemas.microsoft.com/office/word/2024/wordml/sdtformatlock" xmlns:w16se="http://schemas.microsoft.com/office/word/2015/wordml/symex" mc:Ignorable="w14 w15 w16se w16cid w16 w16cex w16sdtdh w16sdtfl w16du">
   <w:docDefaults>
     <w:rPrDefault>
       <w:rPr>
-        <w:rFonts w:ascii="Aptos" w:hAnsi="Aptos" w:eastAsia="Aptos" w:cs="" w:asciiTheme="minorHAnsi" w:cstheme="minorBidi" w:eastAsiaTheme="minorHAnsi" w:hAnsiTheme="minorHAnsi"/>
+        <w:rFonts w:asciiTheme="minorHAnsi" w:eastAsiaTheme="minorHAnsi" w:hAnsiTheme="minorHAnsi" w:cstheme="minorBidi"/>
         <w:kern w:val="2"/>
         <w:sz w:val="22"/>
         <w:szCs w:val="22"/>
@@ -1301,21 +1400,21 @@
     </w:rPrDefault>
     <w:pPrDefault>
       <w:pPr>
-        <w:suppressAutoHyphens w:val="true"/>
+        <w:suppressAutoHyphens/>
       </w:pPr>
     </w:pPrDefault>
   </w:docDefaults>
   <w:latentStyles w:defLockedState="0" w:defUIPriority="99" w:defSemiHidden="0" w:defUnhideWhenUsed="0" w:defQFormat="0" w:count="376">
     <w:lsdException w:name="Normal" w:uiPriority="0" w:qFormat="1"/>
     <w:lsdException w:name="heading 1" w:uiPriority="9" w:qFormat="1"/>
-    <w:lsdException w:name="heading 2" w:uiPriority="9" w:semiHidden="1" w:unhideWhenUsed="1" w:qFormat="1"/>
-    <w:lsdException w:name="heading 3" w:uiPriority="9" w:semiHidden="1" w:unhideWhenUsed="1" w:qFormat="1"/>
-    <w:lsdException w:name="heading 4" w:uiPriority="9" w:semiHidden="1" w:unhideWhenUsed="1" w:qFormat="1"/>
-    <w:lsdException w:name="heading 5" w:uiPriority="9" w:semiHidden="1" w:unhideWhenUsed="1" w:qFormat="1"/>
-    <w:lsdException w:name="heading 6" w:uiPriority="9" w:semiHidden="1" w:unhideWhenUsed="1" w:qFormat="1"/>
-    <w:lsdException w:name="heading 7" w:uiPriority="9" w:semiHidden="1" w:unhideWhenUsed="1" w:qFormat="1"/>
-    <w:lsdException w:name="heading 8" w:uiPriority="9" w:semiHidden="1" w:unhideWhenUsed="1" w:qFormat="1"/>
-    <w:lsdException w:name="heading 9" w:uiPriority="9" w:semiHidden="1" w:unhideWhenUsed="1" w:qFormat="1"/>
+    <w:lsdException w:name="heading 2" w:semiHidden="1" w:uiPriority="9" w:unhideWhenUsed="1" w:qFormat="1"/>
+    <w:lsdException w:name="heading 3" w:semiHidden="1" w:uiPriority="9" w:unhideWhenUsed="1" w:qFormat="1"/>
+    <w:lsdException w:name="heading 4" w:semiHidden="1" w:uiPriority="9" w:unhideWhenUsed="1" w:qFormat="1"/>
+    <w:lsdException w:name="heading 5" w:semiHidden="1" w:uiPriority="9" w:unhideWhenUsed="1" w:qFormat="1"/>
+    <w:lsdException w:name="heading 6" w:semiHidden="1" w:uiPriority="9" w:unhideWhenUsed="1" w:qFormat="1"/>
+    <w:lsdException w:name="heading 7" w:semiHidden="1" w:uiPriority="9" w:unhideWhenUsed="1" w:qFormat="1"/>
+    <w:lsdException w:name="heading 8" w:semiHidden="1" w:uiPriority="9" w:unhideWhenUsed="1" w:qFormat="1"/>
+    <w:lsdException w:name="heading 9" w:semiHidden="1" w:uiPriority="9" w:unhideWhenUsed="1" w:qFormat="1"/>
     <w:lsdException w:name="index 1" w:semiHidden="1" w:unhideWhenUsed="1"/>
     <w:lsdException w:name="index 2" w:semiHidden="1" w:unhideWhenUsed="1"/>
     <w:lsdException w:name="index 3" w:semiHidden="1" w:unhideWhenUsed="1"/>
@@ -1325,22 +1424,22 @@
     <w:lsdException w:name="index 7" w:semiHidden="1" w:unhideWhenUsed="1"/>
     <w:lsdException w:name="index 8" w:semiHidden="1" w:unhideWhenUsed="1"/>
     <w:lsdException w:name="index 9" w:semiHidden="1" w:unhideWhenUsed="1"/>
-    <w:lsdException w:name="toc 1" w:uiPriority="39" w:semiHidden="1" w:unhideWhenUsed="1"/>
-    <w:lsdException w:name="toc 2" w:uiPriority="39" w:semiHidden="1" w:unhideWhenUsed="1"/>
-    <w:lsdException w:name="toc 3" w:uiPriority="39" w:semiHidden="1" w:unhideWhenUsed="1"/>
-    <w:lsdException w:name="toc 4" w:uiPriority="39" w:semiHidden="1" w:unhideWhenUsed="1"/>
-    <w:lsdException w:name="toc 5" w:uiPriority="39" w:semiHidden="1" w:unhideWhenUsed="1"/>
-    <w:lsdException w:name="toc 6" w:uiPriority="39" w:semiHidden="1" w:unhideWhenUsed="1"/>
-    <w:lsdException w:name="toc 7" w:uiPriority="39" w:semiHidden="1" w:unhideWhenUsed="1"/>
-    <w:lsdException w:name="toc 8" w:uiPriority="39" w:semiHidden="1" w:unhideWhenUsed="1"/>
-    <w:lsdException w:name="toc 9" w:uiPriority="39" w:semiHidden="1" w:unhideWhenUsed="1"/>
+    <w:lsdException w:name="toc 1" w:semiHidden="1" w:uiPriority="39" w:unhideWhenUsed="1"/>
+    <w:lsdException w:name="toc 2" w:semiHidden="1" w:uiPriority="39" w:unhideWhenUsed="1"/>
+    <w:lsdException w:name="toc 3" w:semiHidden="1" w:uiPriority="39" w:unhideWhenUsed="1"/>
+    <w:lsdException w:name="toc 4" w:semiHidden="1" w:uiPriority="39" w:unhideWhenUsed="1"/>
+    <w:lsdException w:name="toc 5" w:semiHidden="1" w:uiPriority="39" w:unhideWhenUsed="1"/>
+    <w:lsdException w:name="toc 6" w:semiHidden="1" w:uiPriority="39" w:unhideWhenUsed="1"/>
+    <w:lsdException w:name="toc 7" w:semiHidden="1" w:uiPriority="39" w:unhideWhenUsed="1"/>
+    <w:lsdException w:name="toc 8" w:semiHidden="1" w:uiPriority="39" w:unhideWhenUsed="1"/>
+    <w:lsdException w:name="toc 9" w:semiHidden="1" w:uiPriority="39" w:unhideWhenUsed="1"/>
     <w:lsdException w:name="Normal Indent" w:semiHidden="1" w:unhideWhenUsed="1"/>
     <w:lsdException w:name="footnote text" w:semiHidden="1" w:unhideWhenUsed="1"/>
     <w:lsdException w:name="annotation text" w:semiHidden="1" w:unhideWhenUsed="1"/>
     <w:lsdException w:name="header" w:semiHidden="1" w:unhideWhenUsed="1"/>
     <w:lsdException w:name="footer" w:semiHidden="1" w:unhideWhenUsed="1"/>
     <w:lsdException w:name="index heading" w:semiHidden="1" w:unhideWhenUsed="1"/>
-    <w:lsdException w:name="caption" w:uiPriority="35" w:semiHidden="1" w:unhideWhenUsed="1" w:qFormat="1"/>
+    <w:lsdException w:name="caption" w:semiHidden="1" w:uiPriority="35" w:unhideWhenUsed="1" w:qFormat="1"/>
     <w:lsdException w:name="table of figures" w:semiHidden="1" w:unhideWhenUsed="1"/>
     <w:lsdException w:name="envelope address" w:semiHidden="1" w:unhideWhenUsed="1"/>
     <w:lsdException w:name="envelope return" w:semiHidden="1" w:unhideWhenUsed="1"/>
@@ -1371,7 +1470,7 @@
     <w:lsdException w:name="Title" w:uiPriority="10" w:qFormat="1"/>
     <w:lsdException w:name="Closing" w:semiHidden="1" w:unhideWhenUsed="1"/>
     <w:lsdException w:name="Signature" w:semiHidden="1" w:unhideWhenUsed="1"/>
-    <w:lsdException w:name="Default Paragraph Font" w:uiPriority="1" w:semiHidden="1" w:unhideWhenUsed="1"/>
+    <w:lsdException w:name="Default Paragraph Font" w:semiHidden="1" w:uiPriority="1" w:unhideWhenUsed="1"/>
     <w:lsdException w:name="Body Text" w:semiHidden="1" w:unhideWhenUsed="1"/>
     <w:lsdException w:name="Body Text Indent" w:semiHidden="1" w:unhideWhenUsed="1"/>
     <w:lsdException w:name="List Continue" w:semiHidden="1" w:unhideWhenUsed="1"/>
@@ -1571,8 +1670,8 @@
     <w:lsdException w:name="Subtle Reference" w:uiPriority="31" w:qFormat="1"/>
     <w:lsdException w:name="Intense Reference" w:uiPriority="32" w:qFormat="1"/>
     <w:lsdException w:name="Book Title" w:uiPriority="33" w:qFormat="1"/>
-    <w:lsdException w:name="Bibliography" w:uiPriority="37" w:semiHidden="1" w:unhideWhenUsed="1"/>
-    <w:lsdException w:name="TOC Heading" w:uiPriority="39" w:semiHidden="1" w:unhideWhenUsed="1" w:qFormat="1"/>
+    <w:lsdException w:name="Bibliography" w:semiHidden="1" w:uiPriority="37" w:unhideWhenUsed="1"/>
+    <w:lsdException w:name="TOC Heading" w:semiHidden="1" w:uiPriority="39" w:unhideWhenUsed="1" w:qFormat="1"/>
     <w:lsdException w:name="Plain Table 1" w:uiPriority="41"/>
     <w:lsdException w:name="Plain Table 2" w:uiPriority="42"/>
     <w:lsdException w:name="Plain Table 3" w:uiPriority="43"/>
@@ -1683,43 +1782,37 @@
     <w:lsdException w:name="Unresolved Mention" w:semiHidden="1" w:unhideWhenUsed="1"/>
     <w:lsdException w:name="Smart Link" w:semiHidden="1" w:unhideWhenUsed="1"/>
   </w:latentStyles>
-  <w:style w:type="paragraph" w:styleId="Normal" w:default="1">
+  <w:style w:type="paragraph" w:default="1" w:styleId="Normal">
     <w:name w:val="Normal"/>
     <w:qFormat/>
-    <w:rsid w:val="00e80122"/>
+    <w:rsid w:val="00E80122"/>
     <w:pPr>
-      <w:widowControl/>
-      <w:bidi w:val="0"/>
-      <w:spacing w:lineRule="auto" w:line="259" w:before="0" w:after="160"/>
-      <w:jc w:val="left"/>
+      <w:spacing w:after="160" w:line="259" w:lineRule="auto"/>
     </w:pPr>
     <w:rPr>
-      <w:rFonts w:ascii="Calibri" w:hAnsi="Calibri" w:eastAsia="Calibri" w:cs="Calibri"/>
-      <w:color w:val="auto"/>
+      <w:rFonts w:ascii="Calibri" w:eastAsia="Calibri" w:hAnsi="Calibri" w:cs="Calibri"/>
       <w:kern w:val="0"/>
-      <w:sz w:val="22"/>
-      <w:szCs w:val="22"/>
-      <w:lang w:eastAsia="pt-BR" w:val="pt-BR" w:bidi="ar-SA"/>
+      <w:lang w:eastAsia="pt-BR"/>
       <w14:ligatures w14:val="none"/>
     </w:rPr>
   </w:style>
-  <w:style w:type="paragraph" w:styleId="Heading1">
-    <w:name w:val="Heading 1"/>
+  <w:style w:type="paragraph" w:styleId="Ttulo1">
+    <w:name w:val="heading 1"/>
     <w:basedOn w:val="Normal"/>
     <w:next w:val="Normal"/>
     <w:link w:val="Ttulo1Char"/>
     <w:uiPriority w:val="9"/>
     <w:qFormat/>
-    <w:rsid w:val="006c567f"/>
+    <w:rsid w:val="006C567F"/>
     <w:pPr>
-      <w:keepNext w:val="true"/>
+      <w:keepNext/>
       <w:keepLines/>
       <w:spacing w:before="360" w:after="80"/>
       <w:outlineLvl w:val="0"/>
     </w:pPr>
     <w:rPr>
-      <w:rFonts w:ascii="Aptos Display" w:hAnsi="Aptos Display" w:eastAsia="" w:cs="" w:asciiTheme="majorHAnsi" w:cstheme="majorBidi" w:eastAsiaTheme="majorEastAsia" w:hAnsiTheme="majorHAnsi"/>
-      <w:color w:themeColor="accent1" w:themeShade="bf" w:val="0F4761"/>
+      <w:rFonts w:asciiTheme="majorHAnsi" w:eastAsiaTheme="majorEastAsia" w:hAnsiTheme="majorHAnsi" w:cstheme="majorBidi"/>
+      <w:color w:val="0F4761" w:themeColor="accent1" w:themeShade="BF"/>
       <w:kern w:val="2"/>
       <w:sz w:val="40"/>
       <w:szCs w:val="40"/>
@@ -1727,8 +1820,8 @@
       <w14:ligatures w14:val="standardContextual"/>
     </w:rPr>
   </w:style>
-  <w:style w:type="paragraph" w:styleId="Heading2">
-    <w:name w:val="Heading 2"/>
+  <w:style w:type="paragraph" w:styleId="Ttulo2">
+    <w:name w:val="heading 2"/>
     <w:basedOn w:val="Normal"/>
     <w:next w:val="Normal"/>
     <w:link w:val="Ttulo2Char"/>
@@ -1736,16 +1829,16 @@
     <w:semiHidden/>
     <w:unhideWhenUsed/>
     <w:qFormat/>
-    <w:rsid w:val="006c567f"/>
+    <w:rsid w:val="006C567F"/>
     <w:pPr>
-      <w:keepNext w:val="true"/>
+      <w:keepNext/>
       <w:keepLines/>
       <w:spacing w:before="160" w:after="80"/>
       <w:outlineLvl w:val="1"/>
     </w:pPr>
     <w:rPr>
-      <w:rFonts w:ascii="Aptos Display" w:hAnsi="Aptos Display" w:eastAsia="" w:cs="" w:asciiTheme="majorHAnsi" w:cstheme="majorBidi" w:eastAsiaTheme="majorEastAsia" w:hAnsiTheme="majorHAnsi"/>
-      <w:color w:themeColor="accent1" w:themeShade="bf" w:val="0F4761"/>
+      <w:rFonts w:asciiTheme="majorHAnsi" w:eastAsiaTheme="majorEastAsia" w:hAnsiTheme="majorHAnsi" w:cstheme="majorBidi"/>
+      <w:color w:val="0F4761" w:themeColor="accent1" w:themeShade="BF"/>
       <w:kern w:val="2"/>
       <w:sz w:val="32"/>
       <w:szCs w:val="32"/>
@@ -1753,8 +1846,8 @@
       <w14:ligatures w14:val="standardContextual"/>
     </w:rPr>
   </w:style>
-  <w:style w:type="paragraph" w:styleId="Heading3">
-    <w:name w:val="Heading 3"/>
+  <w:style w:type="paragraph" w:styleId="Ttulo3">
+    <w:name w:val="heading 3"/>
     <w:basedOn w:val="Normal"/>
     <w:next w:val="Normal"/>
     <w:link w:val="Ttulo3Char"/>
@@ -1762,16 +1855,16 @@
     <w:semiHidden/>
     <w:unhideWhenUsed/>
     <w:qFormat/>
-    <w:rsid w:val="006c567f"/>
+    <w:rsid w:val="006C567F"/>
     <w:pPr>
-      <w:keepNext w:val="true"/>
+      <w:keepNext/>
       <w:keepLines/>
       <w:spacing w:before="160" w:after="80"/>
       <w:outlineLvl w:val="2"/>
     </w:pPr>
     <w:rPr>
-      <w:rFonts w:ascii="Aptos" w:hAnsi="Aptos" w:eastAsia="" w:cs="" w:asciiTheme="minorHAnsi" w:cstheme="majorBidi" w:eastAsiaTheme="majorEastAsia" w:hAnsiTheme="minorHAnsi"/>
-      <w:color w:themeColor="accent1" w:themeShade="bf" w:val="0F4761"/>
+      <w:rFonts w:asciiTheme="minorHAnsi" w:eastAsiaTheme="majorEastAsia" w:hAnsiTheme="minorHAnsi" w:cstheme="majorBidi"/>
+      <w:color w:val="0F4761" w:themeColor="accent1" w:themeShade="BF"/>
       <w:kern w:val="2"/>
       <w:sz w:val="28"/>
       <w:szCs w:val="28"/>
@@ -1779,8 +1872,8 @@
       <w14:ligatures w14:val="standardContextual"/>
     </w:rPr>
   </w:style>
-  <w:style w:type="paragraph" w:styleId="Heading4">
-    <w:name w:val="Heading 4"/>
+  <w:style w:type="paragraph" w:styleId="Ttulo4">
+    <w:name w:val="heading 4"/>
     <w:basedOn w:val="Normal"/>
     <w:next w:val="Normal"/>
     <w:link w:val="Ttulo4Char"/>
@@ -1788,25 +1881,25 @@
     <w:semiHidden/>
     <w:unhideWhenUsed/>
     <w:qFormat/>
-    <w:rsid w:val="006c567f"/>
+    <w:rsid w:val="006C567F"/>
     <w:pPr>
-      <w:keepNext w:val="true"/>
+      <w:keepNext/>
       <w:keepLines/>
       <w:spacing w:before="80" w:after="40"/>
       <w:outlineLvl w:val="3"/>
     </w:pPr>
     <w:rPr>
-      <w:rFonts w:ascii="Aptos" w:hAnsi="Aptos" w:eastAsia="" w:cs="" w:asciiTheme="minorHAnsi" w:cstheme="majorBidi" w:eastAsiaTheme="majorEastAsia" w:hAnsiTheme="minorHAnsi"/>
+      <w:rFonts w:asciiTheme="minorHAnsi" w:eastAsiaTheme="majorEastAsia" w:hAnsiTheme="minorHAnsi" w:cstheme="majorBidi"/>
       <w:i/>
       <w:iCs/>
-      <w:color w:themeColor="accent1" w:themeShade="bf" w:val="0F4761"/>
+      <w:color w:val="0F4761" w:themeColor="accent1" w:themeShade="BF"/>
       <w:kern w:val="2"/>
       <w:lang w:eastAsia="en-US"/>
       <w14:ligatures w14:val="standardContextual"/>
     </w:rPr>
   </w:style>
-  <w:style w:type="paragraph" w:styleId="Heading5">
-    <w:name w:val="Heading 5"/>
+  <w:style w:type="paragraph" w:styleId="Ttulo5">
+    <w:name w:val="heading 5"/>
     <w:basedOn w:val="Normal"/>
     <w:next w:val="Normal"/>
     <w:link w:val="Ttulo5Char"/>
@@ -1814,23 +1907,23 @@
     <w:semiHidden/>
     <w:unhideWhenUsed/>
     <w:qFormat/>
-    <w:rsid w:val="006c567f"/>
+    <w:rsid w:val="006C567F"/>
     <w:pPr>
-      <w:keepNext w:val="true"/>
+      <w:keepNext/>
       <w:keepLines/>
       <w:spacing w:before="80" w:after="40"/>
       <w:outlineLvl w:val="4"/>
     </w:pPr>
     <w:rPr>
-      <w:rFonts w:ascii="Aptos" w:hAnsi="Aptos" w:eastAsia="" w:cs="" w:asciiTheme="minorHAnsi" w:cstheme="majorBidi" w:eastAsiaTheme="majorEastAsia" w:hAnsiTheme="minorHAnsi"/>
-      <w:color w:themeColor="accent1" w:themeShade="bf" w:val="0F4761"/>
+      <w:rFonts w:asciiTheme="minorHAnsi" w:eastAsiaTheme="majorEastAsia" w:hAnsiTheme="minorHAnsi" w:cstheme="majorBidi"/>
+      <w:color w:val="0F4761" w:themeColor="accent1" w:themeShade="BF"/>
       <w:kern w:val="2"/>
       <w:lang w:eastAsia="en-US"/>
       <w14:ligatures w14:val="standardContextual"/>
     </w:rPr>
   </w:style>
-  <w:style w:type="paragraph" w:styleId="Heading6">
-    <w:name w:val="Heading 6"/>
+  <w:style w:type="paragraph" w:styleId="Ttulo6">
+    <w:name w:val="heading 6"/>
     <w:basedOn w:val="Normal"/>
     <w:next w:val="Normal"/>
     <w:link w:val="Ttulo6Char"/>
@@ -1838,25 +1931,25 @@
     <w:semiHidden/>
     <w:unhideWhenUsed/>
     <w:qFormat/>
-    <w:rsid w:val="006c567f"/>
+    <w:rsid w:val="006C567F"/>
     <w:pPr>
-      <w:keepNext w:val="true"/>
+      <w:keepNext/>
       <w:keepLines/>
       <w:spacing w:before="40" w:after="0"/>
       <w:outlineLvl w:val="5"/>
     </w:pPr>
     <w:rPr>
-      <w:rFonts w:ascii="Aptos" w:hAnsi="Aptos" w:eastAsia="" w:cs="" w:asciiTheme="minorHAnsi" w:cstheme="majorBidi" w:eastAsiaTheme="majorEastAsia" w:hAnsiTheme="minorHAnsi"/>
+      <w:rFonts w:asciiTheme="minorHAnsi" w:eastAsiaTheme="majorEastAsia" w:hAnsiTheme="minorHAnsi" w:cstheme="majorBidi"/>
       <w:i/>
       <w:iCs/>
-      <w:color w:themeColor="text1" w:themeTint="a6" w:val="595959"/>
+      <w:color w:val="595959" w:themeColor="text1" w:themeTint="A6"/>
       <w:kern w:val="2"/>
       <w:lang w:eastAsia="en-US"/>
       <w14:ligatures w14:val="standardContextual"/>
     </w:rPr>
   </w:style>
-  <w:style w:type="paragraph" w:styleId="Heading7">
-    <w:name w:val="Heading 7"/>
+  <w:style w:type="paragraph" w:styleId="Ttulo7">
+    <w:name w:val="heading 7"/>
     <w:basedOn w:val="Normal"/>
     <w:next w:val="Normal"/>
     <w:link w:val="Ttulo7Char"/>
@@ -1864,23 +1957,23 @@
     <w:semiHidden/>
     <w:unhideWhenUsed/>
     <w:qFormat/>
-    <w:rsid w:val="006c567f"/>
+    <w:rsid w:val="006C567F"/>
     <w:pPr>
-      <w:keepNext w:val="true"/>
+      <w:keepNext/>
       <w:keepLines/>
       <w:spacing w:before="40" w:after="0"/>
       <w:outlineLvl w:val="6"/>
     </w:pPr>
     <w:rPr>
-      <w:rFonts w:ascii="Aptos" w:hAnsi="Aptos" w:eastAsia="" w:cs="" w:asciiTheme="minorHAnsi" w:cstheme="majorBidi" w:eastAsiaTheme="majorEastAsia" w:hAnsiTheme="minorHAnsi"/>
-      <w:color w:themeColor="text1" w:themeTint="a6" w:val="595959"/>
+      <w:rFonts w:asciiTheme="minorHAnsi" w:eastAsiaTheme="majorEastAsia" w:hAnsiTheme="minorHAnsi" w:cstheme="majorBidi"/>
+      <w:color w:val="595959" w:themeColor="text1" w:themeTint="A6"/>
       <w:kern w:val="2"/>
       <w:lang w:eastAsia="en-US"/>
       <w14:ligatures w14:val="standardContextual"/>
     </w:rPr>
   </w:style>
-  <w:style w:type="paragraph" w:styleId="Heading8">
-    <w:name w:val="Heading 8"/>
+  <w:style w:type="paragraph" w:styleId="Ttulo8">
+    <w:name w:val="heading 8"/>
     <w:basedOn w:val="Normal"/>
     <w:next w:val="Normal"/>
     <w:link w:val="Ttulo8Char"/>
@@ -1888,25 +1981,25 @@
     <w:semiHidden/>
     <w:unhideWhenUsed/>
     <w:qFormat/>
-    <w:rsid w:val="006c567f"/>
+    <w:rsid w:val="006C567F"/>
     <w:pPr>
-      <w:keepNext w:val="true"/>
+      <w:keepNext/>
       <w:keepLines/>
-      <w:spacing w:before="0" w:after="0"/>
+      <w:spacing w:after="0"/>
       <w:outlineLvl w:val="7"/>
     </w:pPr>
     <w:rPr>
-      <w:rFonts w:ascii="Aptos" w:hAnsi="Aptos" w:eastAsia="" w:cs="" w:asciiTheme="minorHAnsi" w:cstheme="majorBidi" w:eastAsiaTheme="majorEastAsia" w:hAnsiTheme="minorHAnsi"/>
+      <w:rFonts w:asciiTheme="minorHAnsi" w:eastAsiaTheme="majorEastAsia" w:hAnsiTheme="minorHAnsi" w:cstheme="majorBidi"/>
       <w:i/>
       <w:iCs/>
-      <w:color w:themeColor="text1" w:themeTint="d8" w:val="272727"/>
+      <w:color w:val="272727" w:themeColor="text1" w:themeTint="D8"/>
       <w:kern w:val="2"/>
       <w:lang w:eastAsia="en-US"/>
       <w14:ligatures w14:val="standardContextual"/>
     </w:rPr>
   </w:style>
-  <w:style w:type="paragraph" w:styleId="Heading9">
-    <w:name w:val="Heading 9"/>
+  <w:style w:type="paragraph" w:styleId="Ttulo9">
+    <w:name w:val="heading 9"/>
     <w:basedOn w:val="Normal"/>
     <w:next w:val="Normal"/>
     <w:link w:val="Ttulo9Char"/>
@@ -1914,401 +2007,25 @@
     <w:semiHidden/>
     <w:unhideWhenUsed/>
     <w:qFormat/>
-    <w:rsid w:val="006c567f"/>
+    <w:rsid w:val="006C567F"/>
     <w:pPr>
-      <w:keepNext w:val="true"/>
+      <w:keepNext/>
       <w:keepLines/>
-      <w:spacing w:before="0" w:after="0"/>
+      <w:spacing w:after="0"/>
       <w:outlineLvl w:val="8"/>
     </w:pPr>
     <w:rPr>
-      <w:rFonts w:ascii="Aptos" w:hAnsi="Aptos" w:eastAsia="" w:cs="" w:asciiTheme="minorHAnsi" w:cstheme="majorBidi" w:eastAsiaTheme="majorEastAsia" w:hAnsiTheme="minorHAnsi"/>
-      <w:color w:themeColor="text1" w:themeTint="d8" w:val="272727"/>
+      <w:rFonts w:asciiTheme="minorHAnsi" w:eastAsiaTheme="majorEastAsia" w:hAnsiTheme="minorHAnsi" w:cstheme="majorBidi"/>
+      <w:color w:val="272727" w:themeColor="text1" w:themeTint="D8"/>
       <w:kern w:val="2"/>
       <w:lang w:eastAsia="en-US"/>
       <w14:ligatures w14:val="standardContextual"/>
     </w:rPr>
   </w:style>
-  <w:style w:type="character" w:styleId="DefaultParagraphFont" w:default="1">
+  <w:style w:type="character" w:default="1" w:styleId="Fontepargpadro">
     <w:name w:val="Default Paragraph Font"/>
     <w:uiPriority w:val="1"/>
-    <w:semiHidden/>
     <w:unhideWhenUsed/>
-    <w:qFormat/>
-    <w:rPr/>
-  </w:style>
-  <w:style w:type="character" w:styleId="Ttulo1Char" w:customStyle="1">
-    <w:name w:val="Título 1 Char"/>
-    <w:basedOn w:val="DefaultParagraphFont"/>
-    <w:uiPriority w:val="9"/>
-    <w:qFormat/>
-    <w:rsid w:val="006c567f"/>
-    <w:rPr>
-      <w:rFonts w:ascii="Aptos Display" w:hAnsi="Aptos Display" w:eastAsia="" w:cs="" w:asciiTheme="majorHAnsi" w:cstheme="majorBidi" w:eastAsiaTheme="majorEastAsia" w:hAnsiTheme="majorHAnsi"/>
-      <w:color w:themeColor="accent1" w:themeShade="bf" w:val="0F4761"/>
-      <w:sz w:val="40"/>
-      <w:szCs w:val="40"/>
-    </w:rPr>
-  </w:style>
-  <w:style w:type="character" w:styleId="Ttulo2Char" w:customStyle="1">
-    <w:name w:val="Título 2 Char"/>
-    <w:basedOn w:val="DefaultParagraphFont"/>
-    <w:uiPriority w:val="9"/>
-    <w:semiHidden/>
-    <w:qFormat/>
-    <w:rsid w:val="006c567f"/>
-    <w:rPr>
-      <w:rFonts w:ascii="Aptos Display" w:hAnsi="Aptos Display" w:eastAsia="" w:cs="" w:asciiTheme="majorHAnsi" w:cstheme="majorBidi" w:eastAsiaTheme="majorEastAsia" w:hAnsiTheme="majorHAnsi"/>
-      <w:color w:themeColor="accent1" w:themeShade="bf" w:val="0F4761"/>
-      <w:sz w:val="32"/>
-      <w:szCs w:val="32"/>
-    </w:rPr>
-  </w:style>
-  <w:style w:type="character" w:styleId="Ttulo3Char" w:customStyle="1">
-    <w:name w:val="Título 3 Char"/>
-    <w:basedOn w:val="DefaultParagraphFont"/>
-    <w:uiPriority w:val="9"/>
-    <w:semiHidden/>
-    <w:qFormat/>
-    <w:rsid w:val="006c567f"/>
-    <w:rPr>
-      <w:rFonts w:eastAsia="" w:cs="" w:cstheme="majorBidi" w:eastAsiaTheme="majorEastAsia"/>
-      <w:color w:themeColor="accent1" w:themeShade="bf" w:val="0F4761"/>
-      <w:sz w:val="28"/>
-      <w:szCs w:val="28"/>
-    </w:rPr>
-  </w:style>
-  <w:style w:type="character" w:styleId="Ttulo4Char" w:customStyle="1">
-    <w:name w:val="Título 4 Char"/>
-    <w:basedOn w:val="DefaultParagraphFont"/>
-    <w:uiPriority w:val="9"/>
-    <w:semiHidden/>
-    <w:qFormat/>
-    <w:rsid w:val="006c567f"/>
-    <w:rPr>
-      <w:rFonts w:eastAsia="" w:cs="" w:cstheme="majorBidi" w:eastAsiaTheme="majorEastAsia"/>
-      <w:i/>
-      <w:iCs/>
-      <w:color w:themeColor="accent1" w:themeShade="bf" w:val="0F4761"/>
-    </w:rPr>
-  </w:style>
-  <w:style w:type="character" w:styleId="Ttulo5Char" w:customStyle="1">
-    <w:name w:val="Título 5 Char"/>
-    <w:basedOn w:val="DefaultParagraphFont"/>
-    <w:uiPriority w:val="9"/>
-    <w:semiHidden/>
-    <w:qFormat/>
-    <w:rsid w:val="006c567f"/>
-    <w:rPr>
-      <w:rFonts w:eastAsia="" w:cs="" w:cstheme="majorBidi" w:eastAsiaTheme="majorEastAsia"/>
-      <w:color w:themeColor="accent1" w:themeShade="bf" w:val="0F4761"/>
-    </w:rPr>
-  </w:style>
-  <w:style w:type="character" w:styleId="Ttulo6Char" w:customStyle="1">
-    <w:name w:val="Título 6 Char"/>
-    <w:basedOn w:val="DefaultParagraphFont"/>
-    <w:uiPriority w:val="9"/>
-    <w:semiHidden/>
-    <w:qFormat/>
-    <w:rsid w:val="006c567f"/>
-    <w:rPr>
-      <w:rFonts w:eastAsia="" w:cs="" w:cstheme="majorBidi" w:eastAsiaTheme="majorEastAsia"/>
-      <w:i/>
-      <w:iCs/>
-      <w:color w:themeColor="text1" w:themeTint="a6" w:val="595959"/>
-    </w:rPr>
-  </w:style>
-  <w:style w:type="character" w:styleId="Ttulo7Char" w:customStyle="1">
-    <w:name w:val="Título 7 Char"/>
-    <w:basedOn w:val="DefaultParagraphFont"/>
-    <w:uiPriority w:val="9"/>
-    <w:semiHidden/>
-    <w:qFormat/>
-    <w:rsid w:val="006c567f"/>
-    <w:rPr>
-      <w:rFonts w:eastAsia="" w:cs="" w:cstheme="majorBidi" w:eastAsiaTheme="majorEastAsia"/>
-      <w:color w:themeColor="text1" w:themeTint="a6" w:val="595959"/>
-    </w:rPr>
-  </w:style>
-  <w:style w:type="character" w:styleId="Ttulo8Char" w:customStyle="1">
-    <w:name w:val="Título 8 Char"/>
-    <w:basedOn w:val="DefaultParagraphFont"/>
-    <w:uiPriority w:val="9"/>
-    <w:semiHidden/>
-    <w:qFormat/>
-    <w:rsid w:val="006c567f"/>
-    <w:rPr>
-      <w:rFonts w:eastAsia="" w:cs="" w:cstheme="majorBidi" w:eastAsiaTheme="majorEastAsia"/>
-      <w:i/>
-      <w:iCs/>
-      <w:color w:themeColor="text1" w:themeTint="d8" w:val="272727"/>
-    </w:rPr>
-  </w:style>
-  <w:style w:type="character" w:styleId="Ttulo9Char" w:customStyle="1">
-    <w:name w:val="Título 9 Char"/>
-    <w:basedOn w:val="DefaultParagraphFont"/>
-    <w:uiPriority w:val="9"/>
-    <w:semiHidden/>
-    <w:qFormat/>
-    <w:rsid w:val="006c567f"/>
-    <w:rPr>
-      <w:rFonts w:eastAsia="" w:cs="" w:cstheme="majorBidi" w:eastAsiaTheme="majorEastAsia"/>
-      <w:color w:themeColor="text1" w:themeTint="d8" w:val="272727"/>
-    </w:rPr>
-  </w:style>
-  <w:style w:type="character" w:styleId="TtuloChar" w:customStyle="1">
-    <w:name w:val="Título Char"/>
-    <w:basedOn w:val="DefaultParagraphFont"/>
-    <w:uiPriority w:val="10"/>
-    <w:qFormat/>
-    <w:rsid w:val="006c567f"/>
-    <w:rPr>
-      <w:rFonts w:ascii="Aptos Display" w:hAnsi="Aptos Display" w:eastAsia="" w:cs="" w:asciiTheme="majorHAnsi" w:cstheme="majorBidi" w:eastAsiaTheme="majorEastAsia" w:hAnsiTheme="majorHAnsi"/>
-      <w:spacing w:val="-10"/>
-      <w:kern w:val="2"/>
-      <w:sz w:val="56"/>
-      <w:szCs w:val="56"/>
-    </w:rPr>
-  </w:style>
-  <w:style w:type="character" w:styleId="SubttuloChar" w:customStyle="1">
-    <w:name w:val="Subtítulo Char"/>
-    <w:basedOn w:val="DefaultParagraphFont"/>
-    <w:uiPriority w:val="11"/>
-    <w:qFormat/>
-    <w:rsid w:val="006c567f"/>
-    <w:rPr>
-      <w:rFonts w:eastAsia="" w:cs="" w:cstheme="majorBidi" w:eastAsiaTheme="majorEastAsia"/>
-      <w:color w:themeColor="text1" w:themeTint="a6" w:val="595959"/>
-      <w:spacing w:val="15"/>
-      <w:sz w:val="28"/>
-      <w:szCs w:val="28"/>
-    </w:rPr>
-  </w:style>
-  <w:style w:type="character" w:styleId="CitaoChar" w:customStyle="1">
-    <w:name w:val="Citação Char"/>
-    <w:basedOn w:val="DefaultParagraphFont"/>
-    <w:link w:val="Quote"/>
-    <w:uiPriority w:val="29"/>
-    <w:qFormat/>
-    <w:rsid w:val="006c567f"/>
-    <w:rPr>
-      <w:i/>
-      <w:iCs/>
-      <w:color w:themeColor="text1" w:themeTint="bf" w:val="404040"/>
-    </w:rPr>
-  </w:style>
-  <w:style w:type="character" w:styleId="IntenseEmphasis">
-    <w:name w:val="Intense Emphasis"/>
-    <w:basedOn w:val="DefaultParagraphFont"/>
-    <w:uiPriority w:val="21"/>
-    <w:qFormat/>
-    <w:rsid w:val="006c567f"/>
-    <w:rPr>
-      <w:i/>
-      <w:iCs/>
-      <w:color w:themeColor="accent1" w:themeShade="bf" w:val="0F4761"/>
-    </w:rPr>
-  </w:style>
-  <w:style w:type="character" w:styleId="CitaoIntensaChar" w:customStyle="1">
-    <w:name w:val="Citação Intensa Char"/>
-    <w:basedOn w:val="DefaultParagraphFont"/>
-    <w:link w:val="IntenseQuote"/>
-    <w:uiPriority w:val="30"/>
-    <w:qFormat/>
-    <w:rsid w:val="006c567f"/>
-    <w:rPr>
-      <w:i/>
-      <w:iCs/>
-      <w:color w:themeColor="accent1" w:themeShade="bf" w:val="0F4761"/>
-    </w:rPr>
-  </w:style>
-  <w:style w:type="character" w:styleId="IntenseReference">
-    <w:name w:val="Intense Reference"/>
-    <w:basedOn w:val="DefaultParagraphFont"/>
-    <w:uiPriority w:val="32"/>
-    <w:qFormat/>
-    <w:rsid w:val="006c567f"/>
-    <w:rPr>
-      <w:b/>
-      <w:bCs/>
-      <w:smallCaps/>
-      <w:color w:themeColor="accent1" w:themeShade="bf" w:val="0F4761"/>
-      <w:spacing w:val="5"/>
-    </w:rPr>
-  </w:style>
-  <w:style w:type="paragraph" w:styleId="Ttulo">
-    <w:name w:val="Título"/>
-    <w:basedOn w:val="Normal"/>
-    <w:next w:val="BodyText"/>
-    <w:qFormat/>
-    <w:pPr>
-      <w:keepNext w:val="true"/>
-      <w:spacing w:before="240" w:after="120"/>
-    </w:pPr>
-    <w:rPr>
-      <w:rFonts w:ascii="Liberation Sans" w:hAnsi="Liberation Sans" w:eastAsia="Microsoft YaHei" w:cs="Lucida Sans"/>
-      <w:sz w:val="28"/>
-      <w:szCs w:val="28"/>
-    </w:rPr>
-  </w:style>
-  <w:style w:type="paragraph" w:styleId="BodyText">
-    <w:name w:val="Body Text"/>
-    <w:basedOn w:val="Normal"/>
-    <w:pPr>
-      <w:spacing w:lineRule="auto" w:line="276" w:before="0" w:after="140"/>
-    </w:pPr>
-    <w:rPr/>
-  </w:style>
-  <w:style w:type="paragraph" w:styleId="List">
-    <w:name w:val="List"/>
-    <w:basedOn w:val="BodyText"/>
-    <w:pPr/>
-    <w:rPr>
-      <w:rFonts w:cs="Lucida Sans"/>
-    </w:rPr>
-  </w:style>
-  <w:style w:type="paragraph" w:styleId="Caption">
-    <w:name w:val="Caption"/>
-    <w:basedOn w:val="Normal"/>
-    <w:qFormat/>
-    <w:pPr>
-      <w:suppressLineNumbers/>
-      <w:spacing w:before="120" w:after="120"/>
-    </w:pPr>
-    <w:rPr>
-      <w:rFonts w:cs="Lucida Sans"/>
-      <w:i/>
-      <w:iCs/>
-      <w:sz w:val="24"/>
-      <w:szCs w:val="24"/>
-    </w:rPr>
-  </w:style>
-  <w:style w:type="paragraph" w:styleId="ndice">
-    <w:name w:val="Índice"/>
-    <w:basedOn w:val="Normal"/>
-    <w:qFormat/>
-    <w:pPr>
-      <w:suppressLineNumbers/>
-    </w:pPr>
-    <w:rPr>
-      <w:rFonts w:cs="Lucida Sans"/>
-    </w:rPr>
-  </w:style>
-  <w:style w:type="paragraph" w:styleId="Title">
-    <w:name w:val="Title"/>
-    <w:basedOn w:val="Normal"/>
-    <w:next w:val="Normal"/>
-    <w:link w:val="TtuloChar"/>
-    <w:uiPriority w:val="10"/>
-    <w:qFormat/>
-    <w:rsid w:val="006c567f"/>
-    <w:pPr>
-      <w:spacing w:lineRule="auto" w:line="240" w:before="0" w:after="80"/>
-      <w:contextualSpacing/>
-    </w:pPr>
-    <w:rPr>
-      <w:rFonts w:ascii="Aptos Display" w:hAnsi="Aptos Display" w:eastAsia="" w:cs="" w:asciiTheme="majorHAnsi" w:cstheme="majorBidi" w:eastAsiaTheme="majorEastAsia" w:hAnsiTheme="majorHAnsi"/>
-      <w:spacing w:val="-10"/>
-      <w:kern w:val="2"/>
-      <w:sz w:val="56"/>
-      <w:szCs w:val="56"/>
-      <w:lang w:eastAsia="en-US"/>
-      <w14:ligatures w14:val="standardContextual"/>
-    </w:rPr>
-  </w:style>
-  <w:style w:type="paragraph" w:styleId="Subtitle">
-    <w:name w:val="Subtitle"/>
-    <w:basedOn w:val="Normal"/>
-    <w:next w:val="Normal"/>
-    <w:link w:val="SubttuloChar"/>
-    <w:uiPriority w:val="11"/>
-    <w:qFormat/>
-    <w:rsid w:val="006c567f"/>
-    <w:pPr/>
-    <w:rPr>
-      <w:rFonts w:ascii="Aptos" w:hAnsi="Aptos" w:eastAsia="" w:cs="" w:asciiTheme="minorHAnsi" w:cstheme="majorBidi" w:eastAsiaTheme="majorEastAsia" w:hAnsiTheme="minorHAnsi"/>
-      <w:color w:themeColor="text1" w:themeTint="a6" w:val="595959"/>
-      <w:spacing w:val="15"/>
-      <w:kern w:val="2"/>
-      <w:sz w:val="28"/>
-      <w:szCs w:val="28"/>
-      <w:lang w:eastAsia="en-US"/>
-      <w14:ligatures w14:val="standardContextual"/>
-    </w:rPr>
-  </w:style>
-  <w:style w:type="paragraph" w:styleId="Quote">
-    <w:name w:val="Quote"/>
-    <w:basedOn w:val="Normal"/>
-    <w:next w:val="Normal"/>
-    <w:link w:val="CitaoChar"/>
-    <w:uiPriority w:val="29"/>
-    <w:qFormat/>
-    <w:rsid w:val="006c567f"/>
-    <w:pPr>
-      <w:spacing w:before="160" w:after="160"/>
-      <w:jc w:val="center"/>
-    </w:pPr>
-    <w:rPr>
-      <w:rFonts w:ascii="Aptos" w:hAnsi="Aptos" w:eastAsia="Aptos" w:cs="" w:asciiTheme="minorHAnsi" w:cstheme="minorBidi" w:eastAsiaTheme="minorHAnsi" w:hAnsiTheme="minorHAnsi"/>
-      <w:i/>
-      <w:iCs/>
-      <w:color w:themeColor="text1" w:themeTint="bf" w:val="404040"/>
-      <w:kern w:val="2"/>
-      <w:lang w:eastAsia="en-US"/>
-      <w14:ligatures w14:val="standardContextual"/>
-    </w:rPr>
-  </w:style>
-  <w:style w:type="paragraph" w:styleId="ListParagraph">
-    <w:name w:val="List Paragraph"/>
-    <w:basedOn w:val="Normal"/>
-    <w:uiPriority w:val="34"/>
-    <w:qFormat/>
-    <w:rsid w:val="006c567f"/>
-    <w:pPr>
-      <w:spacing w:before="0" w:after="160"/>
-      <w:ind w:left="720"/>
-      <w:contextualSpacing/>
-    </w:pPr>
-    <w:rPr>
-      <w:rFonts w:ascii="Aptos" w:hAnsi="Aptos" w:eastAsia="Aptos" w:cs="" w:asciiTheme="minorHAnsi" w:cstheme="minorBidi" w:eastAsiaTheme="minorHAnsi" w:hAnsiTheme="minorHAnsi"/>
-      <w:kern w:val="2"/>
-      <w:lang w:eastAsia="en-US"/>
-      <w14:ligatures w14:val="standardContextual"/>
-    </w:rPr>
-  </w:style>
-  <w:style w:type="paragraph" w:styleId="IntenseQuote">
-    <w:name w:val="Intense Quote"/>
-    <w:basedOn w:val="Normal"/>
-    <w:next w:val="Normal"/>
-    <w:link w:val="CitaoIntensaChar"/>
-    <w:uiPriority w:val="30"/>
-    <w:qFormat/>
-    <w:rsid w:val="006c567f"/>
-    <w:pPr>
-      <w:pBdr>
-        <w:top w:val="single" w:sz="4" w:space="10" w:color="0F4761" w:themeColor="accent1" w:themeShade="bf"/>
-        <w:bottom w:val="single" w:sz="4" w:space="10" w:color="0F4761" w:themeColor="accent1" w:themeShade="bf"/>
-      </w:pBdr>
-      <w:spacing w:before="360" w:after="360"/>
-      <w:ind w:left="864" w:right="864"/>
-      <w:jc w:val="center"/>
-    </w:pPr>
-    <w:rPr>
-      <w:rFonts w:ascii="Aptos" w:hAnsi="Aptos" w:eastAsia="Aptos" w:cs="" w:asciiTheme="minorHAnsi" w:cstheme="minorBidi" w:eastAsiaTheme="minorHAnsi" w:hAnsiTheme="minorHAnsi"/>
-      <w:i/>
-      <w:iCs/>
-      <w:color w:themeColor="accent1" w:themeShade="bf" w:val="0F4761"/>
-      <w:kern w:val="2"/>
-      <w:lang w:eastAsia="en-US"/>
-      <w14:ligatures w14:val="standardContextual"/>
-    </w:rPr>
-  </w:style>
-  <w:style w:type="numbering" w:styleId="Semlista" w:default="1">
-    <w:name w:val="Sem lista"/>
-    <w:uiPriority w:val="99"/>
-    <w:semiHidden/>
-    <w:unhideWhenUsed/>
-    <w:qFormat/>
   </w:style>
   <w:style w:type="table" w:default="1" w:styleId="Tabelanormal">
     <w:name w:val="Normal Table"/>
@@ -2316,6 +2033,7 @@
     <w:semiHidden/>
     <w:unhideWhenUsed/>
     <w:tblPr>
+      <w:tblInd w:w="0" w:type="dxa"/>
       <w:tblCellMar>
         <w:top w:w="0" w:type="dxa"/>
         <w:left w:w="108" w:type="dxa"/>
@@ -2324,58 +2042,422 @@
       </w:tblCellMar>
     </w:tblPr>
   </w:style>
+  <w:style w:type="numbering" w:default="1" w:styleId="Semlista">
+    <w:name w:val="No List"/>
+    <w:uiPriority w:val="99"/>
+    <w:semiHidden/>
+    <w:unhideWhenUsed/>
+  </w:style>
+  <w:style w:type="character" w:customStyle="1" w:styleId="Ttulo1Char">
+    <w:name w:val="Título 1 Char"/>
+    <w:basedOn w:val="Fontepargpadro"/>
+    <w:link w:val="Ttulo1"/>
+    <w:uiPriority w:val="9"/>
+    <w:qFormat/>
+    <w:rsid w:val="006C567F"/>
+    <w:rPr>
+      <w:rFonts w:asciiTheme="majorHAnsi" w:eastAsiaTheme="majorEastAsia" w:hAnsiTheme="majorHAnsi" w:cstheme="majorBidi"/>
+      <w:color w:val="0F4761" w:themeColor="accent1" w:themeShade="BF"/>
+      <w:sz w:val="40"/>
+      <w:szCs w:val="40"/>
+    </w:rPr>
+  </w:style>
+  <w:style w:type="character" w:customStyle="1" w:styleId="Ttulo2Char">
+    <w:name w:val="Título 2 Char"/>
+    <w:basedOn w:val="Fontepargpadro"/>
+    <w:link w:val="Ttulo2"/>
+    <w:uiPriority w:val="9"/>
+    <w:semiHidden/>
+    <w:qFormat/>
+    <w:rsid w:val="006C567F"/>
+    <w:rPr>
+      <w:rFonts w:asciiTheme="majorHAnsi" w:eastAsiaTheme="majorEastAsia" w:hAnsiTheme="majorHAnsi" w:cstheme="majorBidi"/>
+      <w:color w:val="0F4761" w:themeColor="accent1" w:themeShade="BF"/>
+      <w:sz w:val="32"/>
+      <w:szCs w:val="32"/>
+    </w:rPr>
+  </w:style>
+  <w:style w:type="character" w:customStyle="1" w:styleId="Ttulo3Char">
+    <w:name w:val="Título 3 Char"/>
+    <w:basedOn w:val="Fontepargpadro"/>
+    <w:link w:val="Ttulo3"/>
+    <w:uiPriority w:val="9"/>
+    <w:semiHidden/>
+    <w:qFormat/>
+    <w:rsid w:val="006C567F"/>
+    <w:rPr>
+      <w:rFonts w:eastAsiaTheme="majorEastAsia" w:cstheme="majorBidi"/>
+      <w:color w:val="0F4761" w:themeColor="accent1" w:themeShade="BF"/>
+      <w:sz w:val="28"/>
+      <w:szCs w:val="28"/>
+    </w:rPr>
+  </w:style>
+  <w:style w:type="character" w:customStyle="1" w:styleId="Ttulo4Char">
+    <w:name w:val="Título 4 Char"/>
+    <w:basedOn w:val="Fontepargpadro"/>
+    <w:link w:val="Ttulo4"/>
+    <w:uiPriority w:val="9"/>
+    <w:semiHidden/>
+    <w:qFormat/>
+    <w:rsid w:val="006C567F"/>
+    <w:rPr>
+      <w:rFonts w:eastAsiaTheme="majorEastAsia" w:cstheme="majorBidi"/>
+      <w:i/>
+      <w:iCs/>
+      <w:color w:val="0F4761" w:themeColor="accent1" w:themeShade="BF"/>
+    </w:rPr>
+  </w:style>
+  <w:style w:type="character" w:customStyle="1" w:styleId="Ttulo5Char">
+    <w:name w:val="Título 5 Char"/>
+    <w:basedOn w:val="Fontepargpadro"/>
+    <w:link w:val="Ttulo5"/>
+    <w:uiPriority w:val="9"/>
+    <w:semiHidden/>
+    <w:qFormat/>
+    <w:rsid w:val="006C567F"/>
+    <w:rPr>
+      <w:rFonts w:eastAsiaTheme="majorEastAsia" w:cstheme="majorBidi"/>
+      <w:color w:val="0F4761" w:themeColor="accent1" w:themeShade="BF"/>
+    </w:rPr>
+  </w:style>
+  <w:style w:type="character" w:customStyle="1" w:styleId="Ttulo6Char">
+    <w:name w:val="Título 6 Char"/>
+    <w:basedOn w:val="Fontepargpadro"/>
+    <w:link w:val="Ttulo6"/>
+    <w:uiPriority w:val="9"/>
+    <w:semiHidden/>
+    <w:qFormat/>
+    <w:rsid w:val="006C567F"/>
+    <w:rPr>
+      <w:rFonts w:eastAsiaTheme="majorEastAsia" w:cstheme="majorBidi"/>
+      <w:i/>
+      <w:iCs/>
+      <w:color w:val="595959" w:themeColor="text1" w:themeTint="A6"/>
+    </w:rPr>
+  </w:style>
+  <w:style w:type="character" w:customStyle="1" w:styleId="Ttulo7Char">
+    <w:name w:val="Título 7 Char"/>
+    <w:basedOn w:val="Fontepargpadro"/>
+    <w:link w:val="Ttulo7"/>
+    <w:uiPriority w:val="9"/>
+    <w:semiHidden/>
+    <w:qFormat/>
+    <w:rsid w:val="006C567F"/>
+    <w:rPr>
+      <w:rFonts w:eastAsiaTheme="majorEastAsia" w:cstheme="majorBidi"/>
+      <w:color w:val="595959" w:themeColor="text1" w:themeTint="A6"/>
+    </w:rPr>
+  </w:style>
+  <w:style w:type="character" w:customStyle="1" w:styleId="Ttulo8Char">
+    <w:name w:val="Título 8 Char"/>
+    <w:basedOn w:val="Fontepargpadro"/>
+    <w:link w:val="Ttulo8"/>
+    <w:uiPriority w:val="9"/>
+    <w:semiHidden/>
+    <w:qFormat/>
+    <w:rsid w:val="006C567F"/>
+    <w:rPr>
+      <w:rFonts w:eastAsiaTheme="majorEastAsia" w:cstheme="majorBidi"/>
+      <w:i/>
+      <w:iCs/>
+      <w:color w:val="272727" w:themeColor="text1" w:themeTint="D8"/>
+    </w:rPr>
+  </w:style>
+  <w:style w:type="character" w:customStyle="1" w:styleId="Ttulo9Char">
+    <w:name w:val="Título 9 Char"/>
+    <w:basedOn w:val="Fontepargpadro"/>
+    <w:link w:val="Ttulo9"/>
+    <w:uiPriority w:val="9"/>
+    <w:semiHidden/>
+    <w:qFormat/>
+    <w:rsid w:val="006C567F"/>
+    <w:rPr>
+      <w:rFonts w:eastAsiaTheme="majorEastAsia" w:cstheme="majorBidi"/>
+      <w:color w:val="272727" w:themeColor="text1" w:themeTint="D8"/>
+    </w:rPr>
+  </w:style>
+  <w:style w:type="character" w:customStyle="1" w:styleId="TtuloChar">
+    <w:name w:val="Título Char"/>
+    <w:basedOn w:val="Fontepargpadro"/>
+    <w:link w:val="Ttulo"/>
+    <w:uiPriority w:val="10"/>
+    <w:qFormat/>
+    <w:rsid w:val="006C567F"/>
+    <w:rPr>
+      <w:rFonts w:asciiTheme="majorHAnsi" w:eastAsiaTheme="majorEastAsia" w:hAnsiTheme="majorHAnsi" w:cstheme="majorBidi"/>
+      <w:spacing w:val="-10"/>
+      <w:kern w:val="2"/>
+      <w:sz w:val="56"/>
+      <w:szCs w:val="56"/>
+    </w:rPr>
+  </w:style>
+  <w:style w:type="character" w:customStyle="1" w:styleId="SubttuloChar">
+    <w:name w:val="Subtítulo Char"/>
+    <w:basedOn w:val="Fontepargpadro"/>
+    <w:link w:val="Subttulo"/>
+    <w:uiPriority w:val="11"/>
+    <w:qFormat/>
+    <w:rsid w:val="006C567F"/>
+    <w:rPr>
+      <w:rFonts w:eastAsiaTheme="majorEastAsia" w:cstheme="majorBidi"/>
+      <w:color w:val="595959" w:themeColor="text1" w:themeTint="A6"/>
+      <w:spacing w:val="15"/>
+      <w:sz w:val="28"/>
+      <w:szCs w:val="28"/>
+    </w:rPr>
+  </w:style>
+  <w:style w:type="character" w:customStyle="1" w:styleId="CitaoChar">
+    <w:name w:val="Citação Char"/>
+    <w:basedOn w:val="Fontepargpadro"/>
+    <w:link w:val="Citao"/>
+    <w:uiPriority w:val="29"/>
+    <w:qFormat/>
+    <w:rsid w:val="006C567F"/>
+    <w:rPr>
+      <w:i/>
+      <w:iCs/>
+      <w:color w:val="404040" w:themeColor="text1" w:themeTint="BF"/>
+    </w:rPr>
+  </w:style>
+  <w:style w:type="character" w:styleId="nfaseIntensa">
+    <w:name w:val="Intense Emphasis"/>
+    <w:basedOn w:val="Fontepargpadro"/>
+    <w:uiPriority w:val="21"/>
+    <w:qFormat/>
+    <w:rsid w:val="006C567F"/>
+    <w:rPr>
+      <w:i/>
+      <w:iCs/>
+      <w:color w:val="0F4761" w:themeColor="accent1" w:themeShade="BF"/>
+    </w:rPr>
+  </w:style>
+  <w:style w:type="character" w:customStyle="1" w:styleId="CitaoIntensaChar">
+    <w:name w:val="Citação Intensa Char"/>
+    <w:basedOn w:val="Fontepargpadro"/>
+    <w:link w:val="CitaoIntensa"/>
+    <w:uiPriority w:val="30"/>
+    <w:qFormat/>
+    <w:rsid w:val="006C567F"/>
+    <w:rPr>
+      <w:i/>
+      <w:iCs/>
+      <w:color w:val="0F4761" w:themeColor="accent1" w:themeShade="BF"/>
+    </w:rPr>
+  </w:style>
+  <w:style w:type="character" w:styleId="RefernciaIntensa">
+    <w:name w:val="Intense Reference"/>
+    <w:basedOn w:val="Fontepargpadro"/>
+    <w:uiPriority w:val="32"/>
+    <w:qFormat/>
+    <w:rsid w:val="006C567F"/>
+    <w:rPr>
+      <w:b/>
+      <w:bCs/>
+      <w:smallCaps/>
+      <w:color w:val="0F4761" w:themeColor="accent1" w:themeShade="BF"/>
+      <w:spacing w:val="5"/>
+    </w:rPr>
+  </w:style>
+  <w:style w:type="paragraph" w:styleId="Ttulo">
+    <w:name w:val="Title"/>
+    <w:basedOn w:val="Normal"/>
+    <w:next w:val="Corpodetexto"/>
+    <w:link w:val="TtuloChar"/>
+    <w:uiPriority w:val="10"/>
+    <w:qFormat/>
+    <w:rsid w:val="006C567F"/>
+    <w:pPr>
+      <w:spacing w:after="80" w:line="240" w:lineRule="auto"/>
+      <w:contextualSpacing/>
+    </w:pPr>
+    <w:rPr>
+      <w:rFonts w:asciiTheme="majorHAnsi" w:eastAsiaTheme="majorEastAsia" w:hAnsiTheme="majorHAnsi" w:cstheme="majorBidi"/>
+      <w:spacing w:val="-10"/>
+      <w:kern w:val="2"/>
+      <w:sz w:val="56"/>
+      <w:szCs w:val="56"/>
+      <w:lang w:eastAsia="en-US"/>
+      <w14:ligatures w14:val="standardContextual"/>
+    </w:rPr>
+  </w:style>
+  <w:style w:type="paragraph" w:styleId="Corpodetexto">
+    <w:name w:val="Body Text"/>
+    <w:basedOn w:val="Normal"/>
+    <w:pPr>
+      <w:spacing w:after="140" w:line="276" w:lineRule="auto"/>
+    </w:pPr>
+  </w:style>
+  <w:style w:type="paragraph" w:styleId="Lista">
+    <w:name w:val="List"/>
+    <w:basedOn w:val="Corpodetexto"/>
+    <w:rPr>
+      <w:rFonts w:cs="Lucida Sans"/>
+    </w:rPr>
+  </w:style>
+  <w:style w:type="paragraph" w:styleId="Legenda">
+    <w:name w:val="caption"/>
+    <w:basedOn w:val="Normal"/>
+    <w:qFormat/>
+    <w:pPr>
+      <w:suppressLineNumbers/>
+      <w:spacing w:before="120" w:after="120"/>
+    </w:pPr>
+    <w:rPr>
+      <w:rFonts w:cs="Lucida Sans"/>
+      <w:i/>
+      <w:iCs/>
+      <w:sz w:val="24"/>
+      <w:szCs w:val="24"/>
+    </w:rPr>
+  </w:style>
+  <w:style w:type="paragraph" w:customStyle="1" w:styleId="ndice">
+    <w:name w:val="Índice"/>
+    <w:basedOn w:val="Normal"/>
+    <w:qFormat/>
+    <w:pPr>
+      <w:suppressLineNumbers/>
+    </w:pPr>
+    <w:rPr>
+      <w:rFonts w:cs="Lucida Sans"/>
+    </w:rPr>
+  </w:style>
+  <w:style w:type="paragraph" w:styleId="Subttulo">
+    <w:name w:val="Subtitle"/>
+    <w:basedOn w:val="Normal"/>
+    <w:next w:val="Normal"/>
+    <w:link w:val="SubttuloChar"/>
+    <w:uiPriority w:val="11"/>
+    <w:qFormat/>
+    <w:rsid w:val="006C567F"/>
+    <w:rPr>
+      <w:rFonts w:asciiTheme="minorHAnsi" w:eastAsiaTheme="majorEastAsia" w:hAnsiTheme="minorHAnsi" w:cstheme="majorBidi"/>
+      <w:color w:val="595959" w:themeColor="text1" w:themeTint="A6"/>
+      <w:spacing w:val="15"/>
+      <w:kern w:val="2"/>
+      <w:sz w:val="28"/>
+      <w:szCs w:val="28"/>
+      <w:lang w:eastAsia="en-US"/>
+      <w14:ligatures w14:val="standardContextual"/>
+    </w:rPr>
+  </w:style>
+  <w:style w:type="paragraph" w:styleId="Citao">
+    <w:name w:val="Quote"/>
+    <w:basedOn w:val="Normal"/>
+    <w:next w:val="Normal"/>
+    <w:link w:val="CitaoChar"/>
+    <w:uiPriority w:val="29"/>
+    <w:qFormat/>
+    <w:rsid w:val="006C567F"/>
+    <w:pPr>
+      <w:spacing w:before="160"/>
+      <w:jc w:val="center"/>
+    </w:pPr>
+    <w:rPr>
+      <w:rFonts w:asciiTheme="minorHAnsi" w:eastAsiaTheme="minorHAnsi" w:hAnsiTheme="minorHAnsi" w:cstheme="minorBidi"/>
+      <w:i/>
+      <w:iCs/>
+      <w:color w:val="404040" w:themeColor="text1" w:themeTint="BF"/>
+      <w:kern w:val="2"/>
+      <w:lang w:eastAsia="en-US"/>
+      <w14:ligatures w14:val="standardContextual"/>
+    </w:rPr>
+  </w:style>
+  <w:style w:type="paragraph" w:styleId="PargrafodaLista">
+    <w:name w:val="List Paragraph"/>
+    <w:basedOn w:val="Normal"/>
+    <w:uiPriority w:val="34"/>
+    <w:qFormat/>
+    <w:rsid w:val="006C567F"/>
+    <w:pPr>
+      <w:ind w:left="720"/>
+      <w:contextualSpacing/>
+    </w:pPr>
+    <w:rPr>
+      <w:rFonts w:asciiTheme="minorHAnsi" w:eastAsiaTheme="minorHAnsi" w:hAnsiTheme="minorHAnsi" w:cstheme="minorBidi"/>
+      <w:kern w:val="2"/>
+      <w:lang w:eastAsia="en-US"/>
+      <w14:ligatures w14:val="standardContextual"/>
+    </w:rPr>
+  </w:style>
+  <w:style w:type="paragraph" w:styleId="CitaoIntensa">
+    <w:name w:val="Intense Quote"/>
+    <w:basedOn w:val="Normal"/>
+    <w:next w:val="Normal"/>
+    <w:link w:val="CitaoIntensaChar"/>
+    <w:uiPriority w:val="30"/>
+    <w:qFormat/>
+    <w:rsid w:val="006C567F"/>
+    <w:pPr>
+      <w:pBdr>
+        <w:top w:val="single" w:sz="4" w:space="10" w:color="0F4761" w:themeColor="accent1" w:themeShade="BF"/>
+        <w:bottom w:val="single" w:sz="4" w:space="10" w:color="0F4761" w:themeColor="accent1" w:themeShade="BF"/>
+      </w:pBdr>
+      <w:spacing w:before="360" w:after="360"/>
+      <w:ind w:left="864" w:right="864"/>
+      <w:jc w:val="center"/>
+    </w:pPr>
+    <w:rPr>
+      <w:rFonts w:asciiTheme="minorHAnsi" w:eastAsiaTheme="minorHAnsi" w:hAnsiTheme="minorHAnsi" w:cstheme="minorBidi"/>
+      <w:i/>
+      <w:iCs/>
+      <w:color w:val="0F4761" w:themeColor="accent1" w:themeShade="BF"/>
+      <w:kern w:val="2"/>
+      <w:lang w:eastAsia="en-US"/>
+      <w14:ligatures w14:val="standardContextual"/>
+    </w:rPr>
+  </w:style>
 </w:styles>
 </file>
 
 <file path=word/theme/theme1.xml><?xml version="1.0" encoding="utf-8"?>
-<a:theme xmlns:a="http://schemas.openxmlformats.org/drawingml/2006/main" xmlns:r="http://schemas.openxmlformats.org/officeDocument/2006/relationships" name="Tema do Office">
+<a:theme xmlns:a="http://schemas.openxmlformats.org/drawingml/2006/main" name="Tema do Office">
   <a:themeElements>
     <a:clrScheme name="Office">
       <a:dk1>
         <a:srgbClr val="000000"/>
       </a:dk1>
       <a:lt1>
-        <a:srgbClr val="ffffff"/>
+        <a:srgbClr val="FFFFFF"/>
       </a:lt1>
       <a:dk2>
-        <a:srgbClr val="0e2841"/>
+        <a:srgbClr val="0E2841"/>
       </a:dk2>
       <a:lt2>
-        <a:srgbClr val="e8e8e8"/>
+        <a:srgbClr val="E8E8E8"/>
       </a:lt2>
       <a:accent1>
         <a:srgbClr val="156082"/>
       </a:accent1>
       <a:accent2>
-        <a:srgbClr val="e97132"/>
+        <a:srgbClr val="E97132"/>
       </a:accent2>
       <a:accent3>
-        <a:srgbClr val="196b24"/>
+        <a:srgbClr val="196B24"/>
       </a:accent3>
       <a:accent4>
-        <a:srgbClr val="0f9ed5"/>
+        <a:srgbClr val="0F9ED5"/>
       </a:accent4>
       <a:accent5>
-        <a:srgbClr val="a02b93"/>
+        <a:srgbClr val="A02B93"/>
       </a:accent5>
       <a:accent6>
-        <a:srgbClr val="4ea72e"/>
+        <a:srgbClr val="4EA72E"/>
       </a:accent6>
       <a:hlink>
         <a:srgbClr val="467886"/>
       </a:hlink>
       <a:folHlink>
-        <a:srgbClr val="96607d"/>
+        <a:srgbClr val="96607D"/>
       </a:folHlink>
     </a:clrScheme>
     <a:fontScheme name="Office">
       <a:majorFont>
-        <a:latin typeface="Aptos Display" panose="02110004020202020204" pitchFamily="0" charset="1"/>
+        <a:latin typeface="Aptos Display" panose="02110004020202020204"/>
         <a:ea typeface=""/>
         <a:cs typeface=""/>
       </a:majorFont>
       <a:minorFont>
-        <a:latin typeface="Aptos" panose="02110004020202020204" pitchFamily="0" charset="1"/>
+        <a:latin typeface="Aptos" panose="02110004020202020204"/>
         <a:ea typeface=""/>
         <a:cs typeface=""/>
       </a:minorFont>
@@ -2407,7 +2489,7 @@
             </a:gs>
           </a:gsLst>
           <a:lin ang="5400000" scaled="0"/>
-          <a:tileRect l="0" t="0" r="0" b="0"/>
+          <a:tileRect/>
         </a:gradFill>
         <a:gradFill>
           <a:gsLst>
@@ -2431,7 +2513,7 @@
             </a:gs>
           </a:gsLst>
           <a:lin ang="5400000" scaled="0"/>
-          <a:tileRect l="0" t="0" r="0" b="0"/>
+          <a:tileRect/>
         </a:gradFill>
       </a:fillStyleLst>
       <a:lnStyleLst>
@@ -2491,10 +2573,12 @@
             </a:gs>
           </a:gsLst>
           <a:lin ang="5400000" scaled="0"/>
-          <a:tileRect l="0" t="0" r="0" b="0"/>
+          <a:tileRect/>
         </a:gradFill>
       </a:bgFillStyleLst>
     </a:fmtScheme>
   </a:themeElements>
+  <a:objectDefaults/>
+  <a:extraClrSchemeLst/>
 </a:theme>
 </file>
</xml_diff>